<commit_message>
Update skadesøkonomi Initiel installation.docx
</commit_message>
<xml_diff>
--- a/skadesøkonomi Initiel installation.docx
+++ b/skadesøkonomi Initiel installation.docx
@@ -104,7 +104,39 @@
           <w:rStyle w:val="Fremhv"/>
           <w:lang w:val="da-DK"/>
         </w:rPr>
-        <w:t xml:space="preserve">, PostgreSQL/PostGIS </w:t>
+        <w:t xml:space="preserve">, </w:t>
+      </w:r>
+      <w:proofErr w:type="spellStart"/>
+      <w:r>
+        <w:rPr>
+          <w:rStyle w:val="Fremhv"/>
+          <w:lang w:val="da-DK"/>
+        </w:rPr>
+        <w:t>PostgreSQL</w:t>
+      </w:r>
+      <w:proofErr w:type="spellEnd"/>
+      <w:r>
+        <w:rPr>
+          <w:rStyle w:val="Fremhv"/>
+          <w:lang w:val="da-DK"/>
+        </w:rPr>
+        <w:t>/</w:t>
+      </w:r>
+      <w:proofErr w:type="spellStart"/>
+      <w:r>
+        <w:rPr>
+          <w:rStyle w:val="Fremhv"/>
+          <w:lang w:val="da-DK"/>
+        </w:rPr>
+        <w:t>PostGIS</w:t>
+      </w:r>
+      <w:proofErr w:type="spellEnd"/>
+      <w:r>
+        <w:rPr>
+          <w:rStyle w:val="Fremhv"/>
+          <w:lang w:val="da-DK"/>
+        </w:rPr>
+        <w:t xml:space="preserve"> </w:t>
       </w:r>
       <w:r>
         <w:rPr>
@@ -280,7 +312,73 @@
           <w:color w:val="auto"/>
           <w:lang w:val="da-DK"/>
         </w:rPr>
-        <w:t>”Flood Damage create system”</w:t>
+        <w:t>”</w:t>
+      </w:r>
+      <w:proofErr w:type="spellStart"/>
+      <w:r>
+        <w:rPr>
+          <w:rStyle w:val="Svagfremhvning"/>
+          <w:i w:val="0"/>
+          <w:iCs w:val="0"/>
+          <w:color w:val="auto"/>
+          <w:lang w:val="da-DK"/>
+        </w:rPr>
+        <w:t>Flood</w:t>
+      </w:r>
+      <w:proofErr w:type="spellEnd"/>
+      <w:r>
+        <w:rPr>
+          <w:rStyle w:val="Svagfremhvning"/>
+          <w:i w:val="0"/>
+          <w:iCs w:val="0"/>
+          <w:color w:val="auto"/>
+          <w:lang w:val="da-DK"/>
+        </w:rPr>
+        <w:t xml:space="preserve"> </w:t>
+      </w:r>
+      <w:proofErr w:type="spellStart"/>
+      <w:r>
+        <w:rPr>
+          <w:rStyle w:val="Svagfremhvning"/>
+          <w:i w:val="0"/>
+          <w:iCs w:val="0"/>
+          <w:color w:val="auto"/>
+          <w:lang w:val="da-DK"/>
+        </w:rPr>
+        <w:t>Damage</w:t>
+      </w:r>
+      <w:proofErr w:type="spellEnd"/>
+      <w:r>
+        <w:rPr>
+          <w:rStyle w:val="Svagfremhvning"/>
+          <w:i w:val="0"/>
+          <w:iCs w:val="0"/>
+          <w:color w:val="auto"/>
+          <w:lang w:val="da-DK"/>
+        </w:rPr>
+        <w:t xml:space="preserve"> </w:t>
+      </w:r>
+      <w:proofErr w:type="spellStart"/>
+      <w:r>
+        <w:rPr>
+          <w:rStyle w:val="Svagfremhvning"/>
+          <w:i w:val="0"/>
+          <w:iCs w:val="0"/>
+          <w:color w:val="auto"/>
+          <w:lang w:val="da-DK"/>
+        </w:rPr>
+        <w:t>create</w:t>
+      </w:r>
+      <w:proofErr w:type="spellEnd"/>
+      <w:r>
+        <w:rPr>
+          <w:rStyle w:val="Svagfremhvning"/>
+          <w:i w:val="0"/>
+          <w:iCs w:val="0"/>
+          <w:color w:val="auto"/>
+          <w:lang w:val="da-DK"/>
+        </w:rPr>
+        <w:t xml:space="preserve"> system”</w:t>
       </w:r>
       <w:r>
         <w:rPr>
@@ -333,25 +431,93 @@
         </w:rPr>
         <w:t xml:space="preserve">nødvendige </w:t>
       </w:r>
-      <w:r>
-        <w:rPr>
-          <w:rStyle w:val="Svagfremhvning"/>
-          <w:i w:val="0"/>
-          <w:iCs w:val="0"/>
-          <w:color w:val="auto"/>
-          <w:lang w:val="da-DK"/>
-        </w:rPr>
-        <w:t>lookup tabeller.</w:t>
-      </w:r>
-      <w:r>
-        <w:rPr>
-          <w:rStyle w:val="Svagfremhvning"/>
-          <w:i w:val="0"/>
-          <w:iCs w:val="0"/>
-          <w:color w:val="auto"/>
-          <w:lang w:val="da-DK"/>
-        </w:rPr>
-        <w:t xml:space="preserve"> Der oprettes endvidere de tre sikkerhedsroller systemet benytter sig af samt en QGIS database forbindelse til den nyoprettede database og ved brug af den benyttede administrative  postgres superuser.</w:t>
+      <w:proofErr w:type="spellStart"/>
+      <w:r>
+        <w:rPr>
+          <w:rStyle w:val="Svagfremhvning"/>
+          <w:i w:val="0"/>
+          <w:iCs w:val="0"/>
+          <w:color w:val="auto"/>
+          <w:lang w:val="da-DK"/>
+        </w:rPr>
+        <w:t>lookup</w:t>
+      </w:r>
+      <w:proofErr w:type="spellEnd"/>
+      <w:r>
+        <w:rPr>
+          <w:rStyle w:val="Svagfremhvning"/>
+          <w:i w:val="0"/>
+          <w:iCs w:val="0"/>
+          <w:color w:val="auto"/>
+          <w:lang w:val="da-DK"/>
+        </w:rPr>
+        <w:t xml:space="preserve"> tabeller.</w:t>
+      </w:r>
+      <w:r>
+        <w:rPr>
+          <w:rStyle w:val="Svagfremhvning"/>
+          <w:i w:val="0"/>
+          <w:iCs w:val="0"/>
+          <w:color w:val="auto"/>
+          <w:lang w:val="da-DK"/>
+        </w:rPr>
+        <w:t xml:space="preserve"> Der oprettes endvidere de tre sikkerhedsroller systemet benytter sig af samt en </w:t>
+      </w:r>
+      <w:proofErr w:type="gramStart"/>
+      <w:r>
+        <w:rPr>
+          <w:rStyle w:val="Svagfremhvning"/>
+          <w:i w:val="0"/>
+          <w:iCs w:val="0"/>
+          <w:color w:val="auto"/>
+          <w:lang w:val="da-DK"/>
+        </w:rPr>
+        <w:t>QGIS database</w:t>
+      </w:r>
+      <w:proofErr w:type="gramEnd"/>
+      <w:r>
+        <w:rPr>
+          <w:rStyle w:val="Svagfremhvning"/>
+          <w:i w:val="0"/>
+          <w:iCs w:val="0"/>
+          <w:color w:val="auto"/>
+          <w:lang w:val="da-DK"/>
+        </w:rPr>
+        <w:t xml:space="preserve"> forbindelse til den nyoprettede database og ved brug af den benyttede </w:t>
+      </w:r>
+      <w:proofErr w:type="gramStart"/>
+      <w:r>
+        <w:rPr>
+          <w:rStyle w:val="Svagfremhvning"/>
+          <w:i w:val="0"/>
+          <w:iCs w:val="0"/>
+          <w:color w:val="auto"/>
+          <w:lang w:val="da-DK"/>
+        </w:rPr>
+        <w:t xml:space="preserve">administrative  </w:t>
+      </w:r>
+      <w:proofErr w:type="spellStart"/>
+      <w:r>
+        <w:rPr>
+          <w:rStyle w:val="Svagfremhvning"/>
+          <w:i w:val="0"/>
+          <w:iCs w:val="0"/>
+          <w:color w:val="auto"/>
+          <w:lang w:val="da-DK"/>
+        </w:rPr>
+        <w:t>postgres</w:t>
+      </w:r>
+      <w:proofErr w:type="spellEnd"/>
+      <w:proofErr w:type="gramEnd"/>
+      <w:r>
+        <w:rPr>
+          <w:rStyle w:val="Svagfremhvning"/>
+          <w:i w:val="0"/>
+          <w:iCs w:val="0"/>
+          <w:color w:val="auto"/>
+          <w:lang w:val="da-DK"/>
+        </w:rPr>
+        <w:t xml:space="preserve"> superuser.</w:t>
       </w:r>
       <w:r>
         <w:rPr>
@@ -412,7 +578,51 @@
           <w:color w:val="auto"/>
           <w:lang w:val="da-DK"/>
         </w:rPr>
-        <w:t xml:space="preserve">”Flood Damage import data” – </w:t>
+        <w:t>”</w:t>
+      </w:r>
+      <w:proofErr w:type="spellStart"/>
+      <w:r>
+        <w:rPr>
+          <w:rStyle w:val="Svagfremhvning"/>
+          <w:i w:val="0"/>
+          <w:iCs w:val="0"/>
+          <w:color w:val="auto"/>
+          <w:lang w:val="da-DK"/>
+        </w:rPr>
+        <w:t>Flood</w:t>
+      </w:r>
+      <w:proofErr w:type="spellEnd"/>
+      <w:r>
+        <w:rPr>
+          <w:rStyle w:val="Svagfremhvning"/>
+          <w:i w:val="0"/>
+          <w:iCs w:val="0"/>
+          <w:color w:val="auto"/>
+          <w:lang w:val="da-DK"/>
+        </w:rPr>
+        <w:t xml:space="preserve"> </w:t>
+      </w:r>
+      <w:proofErr w:type="spellStart"/>
+      <w:r>
+        <w:rPr>
+          <w:rStyle w:val="Svagfremhvning"/>
+          <w:i w:val="0"/>
+          <w:iCs w:val="0"/>
+          <w:color w:val="auto"/>
+          <w:lang w:val="da-DK"/>
+        </w:rPr>
+        <w:t>Damage</w:t>
+      </w:r>
+      <w:proofErr w:type="spellEnd"/>
+      <w:r>
+        <w:rPr>
+          <w:rStyle w:val="Svagfremhvning"/>
+          <w:i w:val="0"/>
+          <w:iCs w:val="0"/>
+          <w:color w:val="auto"/>
+          <w:lang w:val="da-DK"/>
+        </w:rPr>
+        <w:t xml:space="preserve"> import data” – </w:t>
       </w:r>
       <w:r>
         <w:rPr>
@@ -464,7 +674,29 @@
           <w:lang w:val="da-DK"/>
         </w:rPr>
         <w:br/>
-        <w:t>Et geografisk område selekteres vha. en polygon fra et eksisterende lag i QGIS (f.eks. et kommuneområde). Herefter vælges data via et afkrydsningsfelt og disse  data indlæses i databasen. Det er kun data indenfor det valgte område, som importeres. Databasesystemet sættes automatisk op til at genkende kategorierne for de indlæste data.</w:t>
+        <w:t xml:space="preserve">Et geografisk område selekteres vha. en polygon fra et eksisterende lag i QGIS (f.eks. et kommuneområde). Herefter vælges data via et afkrydsningsfelt og </w:t>
+      </w:r>
+      <w:proofErr w:type="gramStart"/>
+      <w:r>
+        <w:rPr>
+          <w:rStyle w:val="Svagfremhvning"/>
+          <w:i w:val="0"/>
+          <w:iCs w:val="0"/>
+          <w:color w:val="auto"/>
+          <w:lang w:val="da-DK"/>
+        </w:rPr>
+        <w:t>disse  data</w:t>
+      </w:r>
+      <w:proofErr w:type="gramEnd"/>
+      <w:r>
+        <w:rPr>
+          <w:rStyle w:val="Svagfremhvning"/>
+          <w:i w:val="0"/>
+          <w:iCs w:val="0"/>
+          <w:color w:val="auto"/>
+          <w:lang w:val="da-DK"/>
+        </w:rPr>
+        <w:t xml:space="preserve"> indlæses i databasen. Det er kun data indenfor det valgte område, som importeres. Databasesystemet sættes automatisk op til at genkende kategorierne for de indlæste data.</w:t>
       </w:r>
       <w:r>
         <w:rPr>
@@ -497,7 +729,51 @@
           <w:color w:val="auto"/>
           <w:lang w:val="da-DK"/>
         </w:rPr>
-        <w:t xml:space="preserve">”Flood Damage user administration” </w:t>
+        <w:t>”</w:t>
+      </w:r>
+      <w:proofErr w:type="spellStart"/>
+      <w:r>
+        <w:rPr>
+          <w:rStyle w:val="Svagfremhvning"/>
+          <w:i w:val="0"/>
+          <w:iCs w:val="0"/>
+          <w:color w:val="auto"/>
+          <w:lang w:val="da-DK"/>
+        </w:rPr>
+        <w:t>Flood</w:t>
+      </w:r>
+      <w:proofErr w:type="spellEnd"/>
+      <w:r>
+        <w:rPr>
+          <w:rStyle w:val="Svagfremhvning"/>
+          <w:i w:val="0"/>
+          <w:iCs w:val="0"/>
+          <w:color w:val="auto"/>
+          <w:lang w:val="da-DK"/>
+        </w:rPr>
+        <w:t xml:space="preserve"> </w:t>
+      </w:r>
+      <w:proofErr w:type="spellStart"/>
+      <w:r>
+        <w:rPr>
+          <w:rStyle w:val="Svagfremhvning"/>
+          <w:i w:val="0"/>
+          <w:iCs w:val="0"/>
+          <w:color w:val="auto"/>
+          <w:lang w:val="da-DK"/>
+        </w:rPr>
+        <w:t>Damage</w:t>
+      </w:r>
+      <w:proofErr w:type="spellEnd"/>
+      <w:r>
+        <w:rPr>
+          <w:rStyle w:val="Svagfremhvning"/>
+          <w:i w:val="0"/>
+          <w:iCs w:val="0"/>
+          <w:color w:val="auto"/>
+          <w:lang w:val="da-DK"/>
+        </w:rPr>
+        <w:t xml:space="preserve"> user administration” </w:t>
       </w:r>
       <w:r>
         <w:rPr>
@@ -538,7 +814,73 @@
           <w:lang w:val="da-DK"/>
         </w:rPr>
         <w:br/>
-        <w:t>Denne funktion giver mulighed for at oprette/tilknytte databasebrugere, således disse får adgang til database data på forskellige niveauer. Der er tre niveauer ”Reader” som giver læseadgang til alle tabeller , ”Modeler” som også giver skriveadgang til visse schemaer og slutteligt ”Administrator” som fuld adgang til alle schemaer i databasen. Det er endvidere muligt også at oprette QGIS database forbindelse til Skadesøkonomi databasen via den nyoprettede bruger.</w:t>
+        <w:t xml:space="preserve">Denne funktion giver mulighed for at oprette/tilknytte databasebrugere, således disse får adgang til database data på forskellige niveauer. Der er tre niveauer ”Reader” som giver læseadgang til alle </w:t>
+      </w:r>
+      <w:proofErr w:type="gramStart"/>
+      <w:r>
+        <w:rPr>
+          <w:rStyle w:val="Svagfremhvning"/>
+          <w:i w:val="0"/>
+          <w:iCs w:val="0"/>
+          <w:color w:val="auto"/>
+          <w:lang w:val="da-DK"/>
+        </w:rPr>
+        <w:t>tabeller ,</w:t>
+      </w:r>
+      <w:proofErr w:type="gramEnd"/>
+      <w:r>
+        <w:rPr>
+          <w:rStyle w:val="Svagfremhvning"/>
+          <w:i w:val="0"/>
+          <w:iCs w:val="0"/>
+          <w:color w:val="auto"/>
+          <w:lang w:val="da-DK"/>
+        </w:rPr>
+        <w:t xml:space="preserve"> ”Modeler” som også giver skriveadgang til visse </w:t>
+      </w:r>
+      <w:proofErr w:type="spellStart"/>
+      <w:r>
+        <w:rPr>
+          <w:rStyle w:val="Svagfremhvning"/>
+          <w:i w:val="0"/>
+          <w:iCs w:val="0"/>
+          <w:color w:val="auto"/>
+          <w:lang w:val="da-DK"/>
+        </w:rPr>
+        <w:t>schemaer</w:t>
+      </w:r>
+      <w:proofErr w:type="spellEnd"/>
+      <w:r>
+        <w:rPr>
+          <w:rStyle w:val="Svagfremhvning"/>
+          <w:i w:val="0"/>
+          <w:iCs w:val="0"/>
+          <w:color w:val="auto"/>
+          <w:lang w:val="da-DK"/>
+        </w:rPr>
+        <w:t xml:space="preserve"> og slutteligt ”Administrator” som fuld adgang til alle </w:t>
+      </w:r>
+      <w:proofErr w:type="spellStart"/>
+      <w:r>
+        <w:rPr>
+          <w:rStyle w:val="Svagfremhvning"/>
+          <w:i w:val="0"/>
+          <w:iCs w:val="0"/>
+          <w:color w:val="auto"/>
+          <w:lang w:val="da-DK"/>
+        </w:rPr>
+        <w:t>schemaer</w:t>
+      </w:r>
+      <w:proofErr w:type="spellEnd"/>
+      <w:r>
+        <w:rPr>
+          <w:rStyle w:val="Svagfremhvning"/>
+          <w:i w:val="0"/>
+          <w:iCs w:val="0"/>
+          <w:color w:val="auto"/>
+          <w:lang w:val="da-DK"/>
+        </w:rPr>
+        <w:t xml:space="preserve"> i databasen. Det er endvidere muligt også at oprette QGIS database forbindelse til Skadesøkonomi databasen via den nyoprettede bruger.</w:t>
       </w:r>
     </w:p>
     <w:p>
@@ -599,7 +941,27 @@
           <w:color w:val="auto"/>
           <w:lang w:val="da-DK"/>
         </w:rPr>
-        <w:t xml:space="preserve">QGIS menupunkt </w:t>
+        <w:t>QGIS</w:t>
+      </w:r>
+      <w:r>
+        <w:rPr>
+          <w:rStyle w:val="Svagfremhvning"/>
+          <w:i w:val="0"/>
+          <w:iCs w:val="0"/>
+          <w:color w:val="auto"/>
+          <w:lang w:val="da-DK"/>
+        </w:rPr>
+        <w:t>-</w:t>
+      </w:r>
+      <w:r>
+        <w:rPr>
+          <w:rStyle w:val="Svagfremhvning"/>
+          <w:i w:val="0"/>
+          <w:iCs w:val="0"/>
+          <w:color w:val="auto"/>
+          <w:lang w:val="da-DK"/>
+        </w:rPr>
+        <w:t xml:space="preserve">menupunkt </w:t>
       </w:r>
       <w:r>
         <w:rPr>
@@ -629,7 +991,29 @@
           <w:color w:val="auto"/>
           <w:lang w:val="da-DK"/>
         </w:rPr>
-        <w:t xml:space="preserve">”Toolbox” (CTRL-ALT-T) </w:t>
+        <w:t>”</w:t>
+      </w:r>
+      <w:proofErr w:type="spellStart"/>
+      <w:r>
+        <w:rPr>
+          <w:rStyle w:val="Svagfremhvning"/>
+          <w:i w:val="0"/>
+          <w:iCs w:val="0"/>
+          <w:color w:val="auto"/>
+          <w:lang w:val="da-DK"/>
+        </w:rPr>
+        <w:t>Toolbox</w:t>
+      </w:r>
+      <w:proofErr w:type="spellEnd"/>
+      <w:r>
+        <w:rPr>
+          <w:rStyle w:val="Svagfremhvning"/>
+          <w:i w:val="0"/>
+          <w:iCs w:val="0"/>
+          <w:color w:val="auto"/>
+          <w:lang w:val="da-DK"/>
+        </w:rPr>
+        <w:t>” (CTRL-ALT-T)</w:t>
       </w:r>
       <w:r>
         <w:rPr>
@@ -847,7 +1231,111 @@
           <w:lang w:val="da-DK"/>
         </w:rPr>
         <w:lastRenderedPageBreak/>
-        <w:t>”Flood Damage create system” – oprettelse af selve databasen samt lookup tabeller.</w:t>
+        <w:t>”</w:t>
+      </w:r>
+      <w:proofErr w:type="spellStart"/>
+      <w:r>
+        <w:rPr>
+          <w:rStyle w:val="Svagfremhvning"/>
+          <w:b/>
+          <w:bCs/>
+          <w:i w:val="0"/>
+          <w:iCs w:val="0"/>
+          <w:color w:val="auto"/>
+          <w:lang w:val="da-DK"/>
+        </w:rPr>
+        <w:t>Flood</w:t>
+      </w:r>
+      <w:proofErr w:type="spellEnd"/>
+      <w:r>
+        <w:rPr>
+          <w:rStyle w:val="Svagfremhvning"/>
+          <w:b/>
+          <w:bCs/>
+          <w:i w:val="0"/>
+          <w:iCs w:val="0"/>
+          <w:color w:val="auto"/>
+          <w:lang w:val="da-DK"/>
+        </w:rPr>
+        <w:t xml:space="preserve"> </w:t>
+      </w:r>
+      <w:proofErr w:type="spellStart"/>
+      <w:r>
+        <w:rPr>
+          <w:rStyle w:val="Svagfremhvning"/>
+          <w:b/>
+          <w:bCs/>
+          <w:i w:val="0"/>
+          <w:iCs w:val="0"/>
+          <w:color w:val="auto"/>
+          <w:lang w:val="da-DK"/>
+        </w:rPr>
+        <w:t>Damage</w:t>
+      </w:r>
+      <w:proofErr w:type="spellEnd"/>
+      <w:r>
+        <w:rPr>
+          <w:rStyle w:val="Svagfremhvning"/>
+          <w:b/>
+          <w:bCs/>
+          <w:i w:val="0"/>
+          <w:iCs w:val="0"/>
+          <w:color w:val="auto"/>
+          <w:lang w:val="da-DK"/>
+        </w:rPr>
+        <w:t xml:space="preserve"> </w:t>
+      </w:r>
+      <w:proofErr w:type="spellStart"/>
+      <w:r>
+        <w:rPr>
+          <w:rStyle w:val="Svagfremhvning"/>
+          <w:b/>
+          <w:bCs/>
+          <w:i w:val="0"/>
+          <w:iCs w:val="0"/>
+          <w:color w:val="auto"/>
+          <w:lang w:val="da-DK"/>
+        </w:rPr>
+        <w:t>create</w:t>
+      </w:r>
+      <w:proofErr w:type="spellEnd"/>
+      <w:r>
+        <w:rPr>
+          <w:rStyle w:val="Svagfremhvning"/>
+          <w:b/>
+          <w:bCs/>
+          <w:i w:val="0"/>
+          <w:iCs w:val="0"/>
+          <w:color w:val="auto"/>
+          <w:lang w:val="da-DK"/>
+        </w:rPr>
+        <w:t xml:space="preserve"> system” – oprettelse af selve databasen samt </w:t>
+      </w:r>
+      <w:proofErr w:type="spellStart"/>
+      <w:r>
+        <w:rPr>
+          <w:rStyle w:val="Svagfremhvning"/>
+          <w:b/>
+          <w:bCs/>
+          <w:i w:val="0"/>
+          <w:iCs w:val="0"/>
+          <w:color w:val="auto"/>
+          <w:lang w:val="da-DK"/>
+        </w:rPr>
+        <w:t>lookup</w:t>
+      </w:r>
+      <w:proofErr w:type="spellEnd"/>
+      <w:r>
+        <w:rPr>
+          <w:rStyle w:val="Svagfremhvning"/>
+          <w:b/>
+          <w:bCs/>
+          <w:i w:val="0"/>
+          <w:iCs w:val="0"/>
+          <w:color w:val="auto"/>
+          <w:lang w:val="da-DK"/>
+        </w:rPr>
+        <w:t xml:space="preserve"> tabeller.</w:t>
       </w:r>
     </w:p>
     <w:p>
@@ -881,17 +1369,105 @@
           <w:color w:val="auto"/>
           <w:lang w:val="da-DK"/>
         </w:rPr>
-        <w:t>”Flood Damage create system”</w:t>
-      </w:r>
-      <w:r>
-        <w:rPr>
-          <w:rStyle w:val="Svagfremhvning"/>
-          <w:i w:val="0"/>
-          <w:iCs w:val="0"/>
-          <w:color w:val="auto"/>
-          <w:lang w:val="da-DK"/>
-        </w:rPr>
-        <w:t xml:space="preserve"> fra Processing toolbox eller Locator vises følgende skærmbillede:</w:t>
+        <w:t>”</w:t>
+      </w:r>
+      <w:proofErr w:type="spellStart"/>
+      <w:r>
+        <w:rPr>
+          <w:rStyle w:val="Svagfremhvning"/>
+          <w:i w:val="0"/>
+          <w:iCs w:val="0"/>
+          <w:color w:val="auto"/>
+          <w:lang w:val="da-DK"/>
+        </w:rPr>
+        <w:t>Flood</w:t>
+      </w:r>
+      <w:proofErr w:type="spellEnd"/>
+      <w:r>
+        <w:rPr>
+          <w:rStyle w:val="Svagfremhvning"/>
+          <w:i w:val="0"/>
+          <w:iCs w:val="0"/>
+          <w:color w:val="auto"/>
+          <w:lang w:val="da-DK"/>
+        </w:rPr>
+        <w:t xml:space="preserve"> </w:t>
+      </w:r>
+      <w:proofErr w:type="spellStart"/>
+      <w:r>
+        <w:rPr>
+          <w:rStyle w:val="Svagfremhvning"/>
+          <w:i w:val="0"/>
+          <w:iCs w:val="0"/>
+          <w:color w:val="auto"/>
+          <w:lang w:val="da-DK"/>
+        </w:rPr>
+        <w:t>Damage</w:t>
+      </w:r>
+      <w:proofErr w:type="spellEnd"/>
+      <w:r>
+        <w:rPr>
+          <w:rStyle w:val="Svagfremhvning"/>
+          <w:i w:val="0"/>
+          <w:iCs w:val="0"/>
+          <w:color w:val="auto"/>
+          <w:lang w:val="da-DK"/>
+        </w:rPr>
+        <w:t xml:space="preserve"> </w:t>
+      </w:r>
+      <w:proofErr w:type="spellStart"/>
+      <w:r>
+        <w:rPr>
+          <w:rStyle w:val="Svagfremhvning"/>
+          <w:i w:val="0"/>
+          <w:iCs w:val="0"/>
+          <w:color w:val="auto"/>
+          <w:lang w:val="da-DK"/>
+        </w:rPr>
+        <w:t>create</w:t>
+      </w:r>
+      <w:proofErr w:type="spellEnd"/>
+      <w:r>
+        <w:rPr>
+          <w:rStyle w:val="Svagfremhvning"/>
+          <w:i w:val="0"/>
+          <w:iCs w:val="0"/>
+          <w:color w:val="auto"/>
+          <w:lang w:val="da-DK"/>
+        </w:rPr>
+        <w:t xml:space="preserve"> system”</w:t>
+      </w:r>
+      <w:r>
+        <w:rPr>
+          <w:rStyle w:val="Svagfremhvning"/>
+          <w:i w:val="0"/>
+          <w:iCs w:val="0"/>
+          <w:color w:val="auto"/>
+          <w:lang w:val="da-DK"/>
+        </w:rPr>
+        <w:t xml:space="preserve"> fra Processing </w:t>
+      </w:r>
+      <w:proofErr w:type="spellStart"/>
+      <w:r>
+        <w:rPr>
+          <w:rStyle w:val="Svagfremhvning"/>
+          <w:i w:val="0"/>
+          <w:iCs w:val="0"/>
+          <w:color w:val="auto"/>
+          <w:lang w:val="da-DK"/>
+        </w:rPr>
+        <w:t>toolbox</w:t>
+      </w:r>
+      <w:proofErr w:type="spellEnd"/>
+      <w:r>
+        <w:rPr>
+          <w:rStyle w:val="Svagfremhvning"/>
+          <w:i w:val="0"/>
+          <w:iCs w:val="0"/>
+          <w:color w:val="auto"/>
+          <w:lang w:val="da-DK"/>
+        </w:rPr>
+        <w:t xml:space="preserve"> eller Locator vises følgende skærmbillede:</w:t>
       </w:r>
     </w:p>
     <w:p>
@@ -987,7 +1563,59 @@
           <w:color w:val="auto"/>
           <w:lang w:val="da-DK"/>
         </w:rPr>
-        <w:t>IP name/adress for Database server</w:t>
+        <w:t xml:space="preserve">IP </w:t>
+      </w:r>
+      <w:proofErr w:type="spellStart"/>
+      <w:r>
+        <w:rPr>
+          <w:rStyle w:val="Svagfremhvning"/>
+          <w:b/>
+          <w:bCs/>
+          <w:i w:val="0"/>
+          <w:iCs w:val="0"/>
+          <w:color w:val="auto"/>
+          <w:lang w:val="da-DK"/>
+        </w:rPr>
+        <w:t>name</w:t>
+      </w:r>
+      <w:proofErr w:type="spellEnd"/>
+      <w:r>
+        <w:rPr>
+          <w:rStyle w:val="Svagfremhvning"/>
+          <w:b/>
+          <w:bCs/>
+          <w:i w:val="0"/>
+          <w:iCs w:val="0"/>
+          <w:color w:val="auto"/>
+          <w:lang w:val="da-DK"/>
+        </w:rPr>
+        <w:t>/</w:t>
+      </w:r>
+      <w:proofErr w:type="spellStart"/>
+      <w:r>
+        <w:rPr>
+          <w:rStyle w:val="Svagfremhvning"/>
+          <w:b/>
+          <w:bCs/>
+          <w:i w:val="0"/>
+          <w:iCs w:val="0"/>
+          <w:color w:val="auto"/>
+          <w:lang w:val="da-DK"/>
+        </w:rPr>
+        <w:t>adress</w:t>
+      </w:r>
+      <w:proofErr w:type="spellEnd"/>
+      <w:r>
+        <w:rPr>
+          <w:rStyle w:val="Svagfremhvning"/>
+          <w:b/>
+          <w:bCs/>
+          <w:i w:val="0"/>
+          <w:iCs w:val="0"/>
+          <w:color w:val="auto"/>
+          <w:lang w:val="da-DK"/>
+        </w:rPr>
+        <w:t xml:space="preserve"> for Database server</w:t>
       </w:r>
       <w:r>
         <w:rPr>
@@ -1017,7 +1645,73 @@
           <w:color w:val="auto"/>
           <w:lang w:val="da-DK"/>
         </w:rPr>
-        <w:t xml:space="preserve"> PostgreSQL database systemet er installeret. Hvis det er den lokale pc hvor QGIS kører på, indtastes ”localhost” som er et generelt alias for lokal pc. Det er </w:t>
+        <w:t xml:space="preserve"> </w:t>
+      </w:r>
+      <w:proofErr w:type="spellStart"/>
+      <w:r>
+        <w:rPr>
+          <w:rStyle w:val="Svagfremhvning"/>
+          <w:i w:val="0"/>
+          <w:iCs w:val="0"/>
+          <w:color w:val="auto"/>
+          <w:lang w:val="da-DK"/>
+        </w:rPr>
+        <w:t>PostgreSQL</w:t>
+      </w:r>
+      <w:proofErr w:type="spellEnd"/>
+      <w:r>
+        <w:rPr>
+          <w:rStyle w:val="Svagfremhvning"/>
+          <w:i w:val="0"/>
+          <w:iCs w:val="0"/>
+          <w:color w:val="auto"/>
+          <w:lang w:val="da-DK"/>
+        </w:rPr>
+        <w:t xml:space="preserve"> </w:t>
+      </w:r>
+      <w:proofErr w:type="gramStart"/>
+      <w:r>
+        <w:rPr>
+          <w:rStyle w:val="Svagfremhvning"/>
+          <w:i w:val="0"/>
+          <w:iCs w:val="0"/>
+          <w:color w:val="auto"/>
+          <w:lang w:val="da-DK"/>
+        </w:rPr>
+        <w:t>database systemet</w:t>
+      </w:r>
+      <w:proofErr w:type="gramEnd"/>
+      <w:r>
+        <w:rPr>
+          <w:rStyle w:val="Svagfremhvning"/>
+          <w:i w:val="0"/>
+          <w:iCs w:val="0"/>
+          <w:color w:val="auto"/>
+          <w:lang w:val="da-DK"/>
+        </w:rPr>
+        <w:t xml:space="preserve"> er installeret. Hvis det er den lokale pc hvor QGIS kører på, indtastes ”</w:t>
+      </w:r>
+      <w:proofErr w:type="spellStart"/>
+      <w:r>
+        <w:rPr>
+          <w:rStyle w:val="Svagfremhvning"/>
+          <w:i w:val="0"/>
+          <w:iCs w:val="0"/>
+          <w:color w:val="auto"/>
+          <w:lang w:val="da-DK"/>
+        </w:rPr>
+        <w:t>localhost</w:t>
+      </w:r>
+      <w:proofErr w:type="spellEnd"/>
+      <w:r>
+        <w:rPr>
+          <w:rStyle w:val="Svagfremhvning"/>
+          <w:i w:val="0"/>
+          <w:iCs w:val="0"/>
+          <w:color w:val="auto"/>
+          <w:lang w:val="da-DK"/>
+        </w:rPr>
+        <w:t xml:space="preserve">” som er et generelt alias for lokal pc. Det er </w:t>
       </w:r>
       <w:r>
         <w:rPr>
@@ -1035,7 +1729,29 @@
           <w:color w:val="auto"/>
           <w:lang w:val="da-DK"/>
         </w:rPr>
-        <w:t xml:space="preserve"> at indtaste en IP adresse i stedet for et navn, men det </w:t>
+        <w:t xml:space="preserve"> at indtaste en </w:t>
+      </w:r>
+      <w:proofErr w:type="gramStart"/>
+      <w:r>
+        <w:rPr>
+          <w:rStyle w:val="Svagfremhvning"/>
+          <w:i w:val="0"/>
+          <w:iCs w:val="0"/>
+          <w:color w:val="auto"/>
+          <w:lang w:val="da-DK"/>
+        </w:rPr>
+        <w:t>IP adresse</w:t>
+      </w:r>
+      <w:proofErr w:type="gramEnd"/>
+      <w:r>
+        <w:rPr>
+          <w:rStyle w:val="Svagfremhvning"/>
+          <w:i w:val="0"/>
+          <w:iCs w:val="0"/>
+          <w:color w:val="auto"/>
+          <w:lang w:val="da-DK"/>
+        </w:rPr>
+        <w:t xml:space="preserve"> i stedet for et navn, men det </w:t>
       </w:r>
       <w:r>
         <w:rPr>
@@ -1087,17 +1803,87 @@
           <w:color w:val="auto"/>
           <w:lang w:val="da-DK"/>
         </w:rPr>
-        <w:t>Port number for database server</w:t>
-      </w:r>
-      <w:r>
-        <w:rPr>
-          <w:rStyle w:val="Svagfremhvning"/>
-          <w:i w:val="0"/>
-          <w:iCs w:val="0"/>
-          <w:color w:val="auto"/>
-          <w:lang w:val="da-DK"/>
-        </w:rPr>
-        <w:t xml:space="preserve"> – TCP/IP portnummer for PostgreSQL database server. Er standard ”5432”.</w:t>
+        <w:t xml:space="preserve">Port </w:t>
+      </w:r>
+      <w:proofErr w:type="spellStart"/>
+      <w:r>
+        <w:rPr>
+          <w:rStyle w:val="Svagfremhvning"/>
+          <w:b/>
+          <w:bCs/>
+          <w:i w:val="0"/>
+          <w:iCs w:val="0"/>
+          <w:color w:val="auto"/>
+          <w:lang w:val="da-DK"/>
+        </w:rPr>
+        <w:t>number</w:t>
+      </w:r>
+      <w:proofErr w:type="spellEnd"/>
+      <w:r>
+        <w:rPr>
+          <w:rStyle w:val="Svagfremhvning"/>
+          <w:b/>
+          <w:bCs/>
+          <w:i w:val="0"/>
+          <w:iCs w:val="0"/>
+          <w:color w:val="auto"/>
+          <w:lang w:val="da-DK"/>
+        </w:rPr>
+        <w:t xml:space="preserve"> for database server</w:t>
+      </w:r>
+      <w:r>
+        <w:rPr>
+          <w:rStyle w:val="Svagfremhvning"/>
+          <w:i w:val="0"/>
+          <w:iCs w:val="0"/>
+          <w:color w:val="auto"/>
+          <w:lang w:val="da-DK"/>
+        </w:rPr>
+        <w:t xml:space="preserve"> – TCP/IP </w:t>
+      </w:r>
+      <w:proofErr w:type="spellStart"/>
+      <w:r>
+        <w:rPr>
+          <w:rStyle w:val="Svagfremhvning"/>
+          <w:i w:val="0"/>
+          <w:iCs w:val="0"/>
+          <w:color w:val="auto"/>
+          <w:lang w:val="da-DK"/>
+        </w:rPr>
+        <w:t>portnummer</w:t>
+      </w:r>
+      <w:proofErr w:type="spellEnd"/>
+      <w:r>
+        <w:rPr>
+          <w:rStyle w:val="Svagfremhvning"/>
+          <w:i w:val="0"/>
+          <w:iCs w:val="0"/>
+          <w:color w:val="auto"/>
+          <w:lang w:val="da-DK"/>
+        </w:rPr>
+        <w:t xml:space="preserve"> for </w:t>
+      </w:r>
+      <w:proofErr w:type="spellStart"/>
+      <w:r>
+        <w:rPr>
+          <w:rStyle w:val="Svagfremhvning"/>
+          <w:i w:val="0"/>
+          <w:iCs w:val="0"/>
+          <w:color w:val="auto"/>
+          <w:lang w:val="da-DK"/>
+        </w:rPr>
+        <w:t>PostgreSQL</w:t>
+      </w:r>
+      <w:proofErr w:type="spellEnd"/>
+      <w:r>
+        <w:rPr>
+          <w:rStyle w:val="Svagfremhvning"/>
+          <w:i w:val="0"/>
+          <w:iCs w:val="0"/>
+          <w:color w:val="auto"/>
+          <w:lang w:val="da-DK"/>
+        </w:rPr>
+        <w:t xml:space="preserve"> database server. Er standard ”5432”.</w:t>
       </w:r>
       <w:r>
         <w:rPr>
@@ -1142,17 +1928,119 @@
           <w:lang w:val="da-DK"/>
         </w:rPr>
         <w:lastRenderedPageBreak/>
-        <w:t>Administrative username</w:t>
-      </w:r>
-      <w:r>
-        <w:rPr>
-          <w:rStyle w:val="Svagfremhvning"/>
-          <w:i w:val="0"/>
-          <w:iCs w:val="0"/>
-          <w:color w:val="auto"/>
-          <w:lang w:val="da-DK"/>
-        </w:rPr>
-        <w:t xml:space="preserve"> – Navn på en administrativ bruger i PostgreSQL. Dette er som standard brugeren ”postgres” som er default superuser ved en standard installation af PostgreSQL. Dette </w:t>
+        <w:t xml:space="preserve">Administrative </w:t>
+      </w:r>
+      <w:proofErr w:type="spellStart"/>
+      <w:r>
+        <w:rPr>
+          <w:rStyle w:val="Svagfremhvning"/>
+          <w:b/>
+          <w:bCs/>
+          <w:i w:val="0"/>
+          <w:iCs w:val="0"/>
+          <w:color w:val="auto"/>
+          <w:lang w:val="da-DK"/>
+        </w:rPr>
+        <w:t>username</w:t>
+      </w:r>
+      <w:proofErr w:type="spellEnd"/>
+      <w:r>
+        <w:rPr>
+          <w:rStyle w:val="Svagfremhvning"/>
+          <w:i w:val="0"/>
+          <w:iCs w:val="0"/>
+          <w:color w:val="auto"/>
+          <w:lang w:val="da-DK"/>
+        </w:rPr>
+        <w:t xml:space="preserve"> – Navn på en administrativ bruger i </w:t>
+      </w:r>
+      <w:proofErr w:type="spellStart"/>
+      <w:r>
+        <w:rPr>
+          <w:rStyle w:val="Svagfremhvning"/>
+          <w:i w:val="0"/>
+          <w:iCs w:val="0"/>
+          <w:color w:val="auto"/>
+          <w:lang w:val="da-DK"/>
+        </w:rPr>
+        <w:t>PostgreSQL</w:t>
+      </w:r>
+      <w:proofErr w:type="spellEnd"/>
+      <w:r>
+        <w:rPr>
+          <w:rStyle w:val="Svagfremhvning"/>
+          <w:i w:val="0"/>
+          <w:iCs w:val="0"/>
+          <w:color w:val="auto"/>
+          <w:lang w:val="da-DK"/>
+        </w:rPr>
+        <w:t xml:space="preserve">. Dette er som </w:t>
+      </w:r>
+      <w:proofErr w:type="gramStart"/>
+      <w:r>
+        <w:rPr>
+          <w:rStyle w:val="Svagfremhvning"/>
+          <w:i w:val="0"/>
+          <w:iCs w:val="0"/>
+          <w:color w:val="auto"/>
+          <w:lang w:val="da-DK"/>
+        </w:rPr>
+        <w:t>standard brugeren</w:t>
+      </w:r>
+      <w:proofErr w:type="gramEnd"/>
+      <w:r>
+        <w:rPr>
+          <w:rStyle w:val="Svagfremhvning"/>
+          <w:i w:val="0"/>
+          <w:iCs w:val="0"/>
+          <w:color w:val="auto"/>
+          <w:lang w:val="da-DK"/>
+        </w:rPr>
+        <w:t xml:space="preserve"> ”</w:t>
+      </w:r>
+      <w:proofErr w:type="spellStart"/>
+      <w:r>
+        <w:rPr>
+          <w:rStyle w:val="Svagfremhvning"/>
+          <w:i w:val="0"/>
+          <w:iCs w:val="0"/>
+          <w:color w:val="auto"/>
+          <w:lang w:val="da-DK"/>
+        </w:rPr>
+        <w:t>postgres</w:t>
+      </w:r>
+      <w:proofErr w:type="spellEnd"/>
+      <w:r>
+        <w:rPr>
+          <w:rStyle w:val="Svagfremhvning"/>
+          <w:i w:val="0"/>
+          <w:iCs w:val="0"/>
+          <w:color w:val="auto"/>
+          <w:lang w:val="da-DK"/>
+        </w:rPr>
+        <w:t xml:space="preserve">” som er default superuser ved en standard installation af </w:t>
+      </w:r>
+      <w:proofErr w:type="spellStart"/>
+      <w:r>
+        <w:rPr>
+          <w:rStyle w:val="Svagfremhvning"/>
+          <w:i w:val="0"/>
+          <w:iCs w:val="0"/>
+          <w:color w:val="auto"/>
+          <w:lang w:val="da-DK"/>
+        </w:rPr>
+        <w:t>PostgreSQL</w:t>
+      </w:r>
+      <w:proofErr w:type="spellEnd"/>
+      <w:r>
+        <w:rPr>
+          <w:rStyle w:val="Svagfremhvning"/>
+          <w:i w:val="0"/>
+          <w:iCs w:val="0"/>
+          <w:color w:val="auto"/>
+          <w:lang w:val="da-DK"/>
+        </w:rPr>
+        <w:t xml:space="preserve">. Dette </w:t>
       </w:r>
       <w:r>
         <w:rPr>
@@ -1192,6 +2080,7 @@
         </w:rPr>
         <w:t xml:space="preserve"> </w:t>
       </w:r>
+      <w:proofErr w:type="spellStart"/>
       <w:r>
         <w:rPr>
           <w:rStyle w:val="Svagfremhvning"/>
@@ -1220,7 +2109,18 @@
           <w:color w:val="auto"/>
           <w:lang w:val="da-DK"/>
         </w:rPr>
-        <w:t>s-</w:t>
+        <w:t>s</w:t>
+      </w:r>
+      <w:proofErr w:type="spellEnd"/>
+      <w:r>
+        <w:rPr>
+          <w:rStyle w:val="Svagfremhvning"/>
+          <w:i w:val="0"/>
+          <w:iCs w:val="0"/>
+          <w:color w:val="auto"/>
+          <w:lang w:val="da-DK"/>
+        </w:rPr>
+        <w:t>-</w:t>
       </w:r>
       <w:r>
         <w:rPr>
@@ -1252,6 +2152,7 @@
         </w:rPr>
         <w:t xml:space="preserve"> har </w:t>
       </w:r>
+      <w:proofErr w:type="gramStart"/>
       <w:r>
         <w:rPr>
           <w:rStyle w:val="Svagfremhvning"/>
@@ -1270,7 +2171,18 @@
           <w:color w:val="auto"/>
           <w:lang w:val="da-DK"/>
         </w:rPr>
-        <w:t xml:space="preserve">privilegierne ”CREATEDB”, ”CREATEROLE”, og ”LOGIN”. </w:t>
+        <w:t>privilegierne</w:t>
+      </w:r>
+      <w:proofErr w:type="gramEnd"/>
+      <w:r>
+        <w:rPr>
+          <w:rStyle w:val="Svagfremhvning"/>
+          <w:i w:val="0"/>
+          <w:iCs w:val="0"/>
+          <w:color w:val="auto"/>
+          <w:lang w:val="da-DK"/>
+        </w:rPr>
+        <w:t xml:space="preserve"> ”CREATEDB”, ”CREATEROLE”, og ”LOGIN”. </w:t>
       </w:r>
       <w:r>
         <w:rPr>
@@ -1314,17 +2226,39 @@
           <w:color w:val="auto"/>
           <w:lang w:val="da-DK"/>
         </w:rPr>
-        <w:t xml:space="preserve"> – Password for ovenstående postg</w:t>
-      </w:r>
-      <w:r>
-        <w:rPr>
-          <w:rStyle w:val="Svagfremhvning"/>
-          <w:i w:val="0"/>
-          <w:iCs w:val="0"/>
-          <w:color w:val="auto"/>
-          <w:lang w:val="da-DK"/>
-        </w:rPr>
-        <w:t>res-</w:t>
+        <w:t xml:space="preserve"> – Password for ovenstående </w:t>
+      </w:r>
+      <w:proofErr w:type="spellStart"/>
+      <w:r>
+        <w:rPr>
+          <w:rStyle w:val="Svagfremhvning"/>
+          <w:i w:val="0"/>
+          <w:iCs w:val="0"/>
+          <w:color w:val="auto"/>
+          <w:lang w:val="da-DK"/>
+        </w:rPr>
+        <w:t>postg</w:t>
+      </w:r>
+      <w:r>
+        <w:rPr>
+          <w:rStyle w:val="Svagfremhvning"/>
+          <w:i w:val="0"/>
+          <w:iCs w:val="0"/>
+          <w:color w:val="auto"/>
+          <w:lang w:val="da-DK"/>
+        </w:rPr>
+        <w:t>res</w:t>
+      </w:r>
+      <w:proofErr w:type="spellEnd"/>
+      <w:r>
+        <w:rPr>
+          <w:rStyle w:val="Svagfremhvning"/>
+          <w:i w:val="0"/>
+          <w:iCs w:val="0"/>
+          <w:color w:val="auto"/>
+          <w:lang w:val="da-DK"/>
+        </w:rPr>
+        <w:t>-</w:t>
       </w:r>
       <w:r>
         <w:rPr>
@@ -1358,17 +2292,83 @@
           <w:lang w:val="da-DK"/>
         </w:rPr>
       </w:pPr>
-      <w:r>
-        <w:rPr>
-          <w:rStyle w:val="Svagfremhvning"/>
-          <w:b/>
-          <w:bCs/>
-          <w:i w:val="0"/>
-          <w:iCs w:val="0"/>
-          <w:color w:val="auto"/>
-          <w:lang w:val="da-DK"/>
-        </w:rPr>
-        <w:t>Name of new Flood damage database</w:t>
+      <w:proofErr w:type="spellStart"/>
+      <w:r>
+        <w:rPr>
+          <w:rStyle w:val="Svagfremhvning"/>
+          <w:b/>
+          <w:bCs/>
+          <w:i w:val="0"/>
+          <w:iCs w:val="0"/>
+          <w:color w:val="auto"/>
+          <w:lang w:val="da-DK"/>
+        </w:rPr>
+        <w:t>Name</w:t>
+      </w:r>
+      <w:proofErr w:type="spellEnd"/>
+      <w:r>
+        <w:rPr>
+          <w:rStyle w:val="Svagfremhvning"/>
+          <w:b/>
+          <w:bCs/>
+          <w:i w:val="0"/>
+          <w:iCs w:val="0"/>
+          <w:color w:val="auto"/>
+          <w:lang w:val="da-DK"/>
+        </w:rPr>
+        <w:t xml:space="preserve"> of new </w:t>
+      </w:r>
+      <w:proofErr w:type="spellStart"/>
+      <w:r>
+        <w:rPr>
+          <w:rStyle w:val="Svagfremhvning"/>
+          <w:b/>
+          <w:bCs/>
+          <w:i w:val="0"/>
+          <w:iCs w:val="0"/>
+          <w:color w:val="auto"/>
+          <w:lang w:val="da-DK"/>
+        </w:rPr>
+        <w:t>Flood</w:t>
+      </w:r>
+      <w:proofErr w:type="spellEnd"/>
+      <w:r>
+        <w:rPr>
+          <w:rStyle w:val="Svagfremhvning"/>
+          <w:b/>
+          <w:bCs/>
+          <w:i w:val="0"/>
+          <w:iCs w:val="0"/>
+          <w:color w:val="auto"/>
+          <w:lang w:val="da-DK"/>
+        </w:rPr>
+        <w:t xml:space="preserve"> </w:t>
+      </w:r>
+      <w:proofErr w:type="spellStart"/>
+      <w:r>
+        <w:rPr>
+          <w:rStyle w:val="Svagfremhvning"/>
+          <w:b/>
+          <w:bCs/>
+          <w:i w:val="0"/>
+          <w:iCs w:val="0"/>
+          <w:color w:val="auto"/>
+          <w:lang w:val="da-DK"/>
+        </w:rPr>
+        <w:t>damage</w:t>
+      </w:r>
+      <w:proofErr w:type="spellEnd"/>
+      <w:r>
+        <w:rPr>
+          <w:rStyle w:val="Svagfremhvning"/>
+          <w:b/>
+          <w:bCs/>
+          <w:i w:val="0"/>
+          <w:iCs w:val="0"/>
+          <w:color w:val="auto"/>
+          <w:lang w:val="da-DK"/>
+        </w:rPr>
+        <w:t xml:space="preserve"> database</w:t>
       </w:r>
       <w:r>
         <w:rPr>
@@ -1408,7 +2408,29 @@
           <w:color w:val="auto"/>
           <w:lang w:val="da-DK"/>
         </w:rPr>
-        <w:t xml:space="preserve">. Standard navn er ”flood_damage”, men kan være et andet navn. Det anbefales kun at bruge små bogstaver </w:t>
+        <w:t>. Standard navn er ”</w:t>
+      </w:r>
+      <w:proofErr w:type="spellStart"/>
+      <w:r>
+        <w:rPr>
+          <w:rStyle w:val="Svagfremhvning"/>
+          <w:i w:val="0"/>
+          <w:iCs w:val="0"/>
+          <w:color w:val="auto"/>
+          <w:lang w:val="da-DK"/>
+        </w:rPr>
+        <w:t>flood_damage</w:t>
+      </w:r>
+      <w:proofErr w:type="spellEnd"/>
+      <w:r>
+        <w:rPr>
+          <w:rStyle w:val="Svagfremhvning"/>
+          <w:i w:val="0"/>
+          <w:iCs w:val="0"/>
+          <w:color w:val="auto"/>
+          <w:lang w:val="da-DK"/>
+        </w:rPr>
+        <w:t xml:space="preserve">”, men kan være et andet navn. Det anbefales kun at bruge små bogstaver </w:t>
       </w:r>
       <w:r>
         <w:rPr>
@@ -1428,8 +2450,20 @@
           <w:color w:val="auto"/>
           <w:lang w:val="da-DK"/>
         </w:rPr>
-        <w:t>undgå æøå</w:t>
-      </w:r>
+        <w:t xml:space="preserve">undgå </w:t>
+      </w:r>
+      <w:proofErr w:type="spellStart"/>
+      <w:r>
+        <w:rPr>
+          <w:rStyle w:val="Svagfremhvning"/>
+          <w:i w:val="0"/>
+          <w:iCs w:val="0"/>
+          <w:color w:val="auto"/>
+          <w:lang w:val="da-DK"/>
+        </w:rPr>
+        <w:t>æøå</w:t>
+      </w:r>
+      <w:proofErr w:type="spellEnd"/>
       <w:r>
         <w:rPr>
           <w:rStyle w:val="Svagfremhvning"/>
@@ -1502,17 +2536,57 @@
           <w:lang w:val="da-DK"/>
         </w:rPr>
       </w:pPr>
-      <w:r>
-        <w:rPr>
-          <w:rStyle w:val="Svagfremhvning"/>
-          <w:b/>
-          <w:bCs/>
-          <w:i w:val="0"/>
-          <w:iCs w:val="0"/>
-          <w:color w:val="auto"/>
-          <w:lang w:val="da-DK"/>
-        </w:rPr>
-        <w:t>Choose which SQL Scripts to run</w:t>
+      <w:proofErr w:type="spellStart"/>
+      <w:r>
+        <w:rPr>
+          <w:rStyle w:val="Svagfremhvning"/>
+          <w:b/>
+          <w:bCs/>
+          <w:i w:val="0"/>
+          <w:iCs w:val="0"/>
+          <w:color w:val="auto"/>
+          <w:lang w:val="da-DK"/>
+        </w:rPr>
+        <w:t>Choose</w:t>
+      </w:r>
+      <w:proofErr w:type="spellEnd"/>
+      <w:r>
+        <w:rPr>
+          <w:rStyle w:val="Svagfremhvning"/>
+          <w:b/>
+          <w:bCs/>
+          <w:i w:val="0"/>
+          <w:iCs w:val="0"/>
+          <w:color w:val="auto"/>
+          <w:lang w:val="da-DK"/>
+        </w:rPr>
+        <w:t xml:space="preserve"> </w:t>
+      </w:r>
+      <w:proofErr w:type="spellStart"/>
+      <w:r>
+        <w:rPr>
+          <w:rStyle w:val="Svagfremhvning"/>
+          <w:b/>
+          <w:bCs/>
+          <w:i w:val="0"/>
+          <w:iCs w:val="0"/>
+          <w:color w:val="auto"/>
+          <w:lang w:val="da-DK"/>
+        </w:rPr>
+        <w:t>which</w:t>
+      </w:r>
+      <w:proofErr w:type="spellEnd"/>
+      <w:r>
+        <w:rPr>
+          <w:rStyle w:val="Svagfremhvning"/>
+          <w:b/>
+          <w:bCs/>
+          <w:i w:val="0"/>
+          <w:iCs w:val="0"/>
+          <w:color w:val="auto"/>
+          <w:lang w:val="da-DK"/>
+        </w:rPr>
+        <w:t xml:space="preserve"> SQL Scripts to run</w:t>
       </w:r>
       <w:r>
         <w:rPr>
@@ -1540,7 +2614,29 @@
           <w:color w:val="auto"/>
           <w:lang w:val="da-DK"/>
         </w:rPr>
-        <w:t xml:space="preserve"> at ændre på den initielle opsætning, som udfører alle fire scripts.   </w:t>
+        <w:t xml:space="preserve"> at ændre på den </w:t>
+      </w:r>
+      <w:proofErr w:type="spellStart"/>
+      <w:r>
+        <w:rPr>
+          <w:rStyle w:val="Svagfremhvning"/>
+          <w:i w:val="0"/>
+          <w:iCs w:val="0"/>
+          <w:color w:val="auto"/>
+          <w:lang w:val="da-DK"/>
+        </w:rPr>
+        <w:t>initielle</w:t>
+      </w:r>
+      <w:proofErr w:type="spellEnd"/>
+      <w:r>
+        <w:rPr>
+          <w:rStyle w:val="Svagfremhvning"/>
+          <w:i w:val="0"/>
+          <w:iCs w:val="0"/>
+          <w:color w:val="auto"/>
+          <w:lang w:val="da-DK"/>
+        </w:rPr>
+        <w:t xml:space="preserve"> opsætning, som udfører alle fire scripts.   </w:t>
       </w:r>
       <w:r>
         <w:rPr>
@@ -1564,18 +2660,72 @@
           <w:lang w:val="da-DK"/>
         </w:rPr>
       </w:pPr>
-      <w:r>
-        <w:rPr>
-          <w:rStyle w:val="Svagfremhvning"/>
-          <w:b/>
-          <w:bCs/>
-          <w:i w:val="0"/>
-          <w:iCs w:val="0"/>
-          <w:color w:val="auto"/>
-          <w:lang w:val="da-DK"/>
-        </w:rPr>
-        <w:t>Name of flood_damage database connection</w:t>
-      </w:r>
+      <w:proofErr w:type="spellStart"/>
+      <w:r>
+        <w:rPr>
+          <w:rStyle w:val="Svagfremhvning"/>
+          <w:b/>
+          <w:bCs/>
+          <w:i w:val="0"/>
+          <w:iCs w:val="0"/>
+          <w:color w:val="auto"/>
+          <w:lang w:val="da-DK"/>
+        </w:rPr>
+        <w:t>Name</w:t>
+      </w:r>
+      <w:proofErr w:type="spellEnd"/>
+      <w:r>
+        <w:rPr>
+          <w:rStyle w:val="Svagfremhvning"/>
+          <w:b/>
+          <w:bCs/>
+          <w:i w:val="0"/>
+          <w:iCs w:val="0"/>
+          <w:color w:val="auto"/>
+          <w:lang w:val="da-DK"/>
+        </w:rPr>
+        <w:t xml:space="preserve"> of </w:t>
+      </w:r>
+      <w:proofErr w:type="spellStart"/>
+      <w:r>
+        <w:rPr>
+          <w:rStyle w:val="Svagfremhvning"/>
+          <w:b/>
+          <w:bCs/>
+          <w:i w:val="0"/>
+          <w:iCs w:val="0"/>
+          <w:color w:val="auto"/>
+          <w:lang w:val="da-DK"/>
+        </w:rPr>
+        <w:t>flood_damage</w:t>
+      </w:r>
+      <w:proofErr w:type="spellEnd"/>
+      <w:r>
+        <w:rPr>
+          <w:rStyle w:val="Svagfremhvning"/>
+          <w:b/>
+          <w:bCs/>
+          <w:i w:val="0"/>
+          <w:iCs w:val="0"/>
+          <w:color w:val="auto"/>
+          <w:lang w:val="da-DK"/>
+        </w:rPr>
+        <w:t xml:space="preserve"> database </w:t>
+      </w:r>
+      <w:proofErr w:type="spellStart"/>
+      <w:r>
+        <w:rPr>
+          <w:rStyle w:val="Svagfremhvning"/>
+          <w:b/>
+          <w:bCs/>
+          <w:i w:val="0"/>
+          <w:iCs w:val="0"/>
+          <w:color w:val="auto"/>
+          <w:lang w:val="da-DK"/>
+        </w:rPr>
+        <w:t>connection</w:t>
+      </w:r>
+      <w:proofErr w:type="spellEnd"/>
       <w:r>
         <w:rPr>
           <w:rStyle w:val="Svagfremhvning"/>
@@ -1634,7 +2784,29 @@
           <w:color w:val="auto"/>
           <w:lang w:val="da-DK"/>
         </w:rPr>
-        <w:t>selve databasen og udførslen af de valgte scripts. Forbindelsen giver adgang til den nye database med brug af den indtastede username / password kombination.</w:t>
+        <w:t xml:space="preserve">selve databasen og udførslen af de valgte scripts. Forbindelsen giver adgang til den nye database med brug af den indtastede </w:t>
+      </w:r>
+      <w:proofErr w:type="spellStart"/>
+      <w:r>
+        <w:rPr>
+          <w:rStyle w:val="Svagfremhvning"/>
+          <w:i w:val="0"/>
+          <w:iCs w:val="0"/>
+          <w:color w:val="auto"/>
+          <w:lang w:val="da-DK"/>
+        </w:rPr>
+        <w:t>username</w:t>
+      </w:r>
+      <w:proofErr w:type="spellEnd"/>
+      <w:r>
+        <w:rPr>
+          <w:rStyle w:val="Svagfremhvning"/>
+          <w:i w:val="0"/>
+          <w:iCs w:val="0"/>
+          <w:color w:val="auto"/>
+          <w:lang w:val="da-DK"/>
+        </w:rPr>
+        <w:t xml:space="preserve"> / password kombination.</w:t>
       </w:r>
       <w:r>
         <w:rPr>
@@ -1654,7 +2826,51 @@
           <w:color w:val="auto"/>
           <w:lang w:val="da-DK"/>
         </w:rPr>
-        <w:t xml:space="preserve">Navnet kan indeholde ”tokens”, dvs. nøgleord indkapslet i {...}. Ved oprettelsen af forbindelsen erstattes disse tokens med værdier udpeget af nøgleordet: </w:t>
+        <w:t>Navnet kan indeholde ”</w:t>
+      </w:r>
+      <w:proofErr w:type="spellStart"/>
+      <w:r>
+        <w:rPr>
+          <w:rStyle w:val="Svagfremhvning"/>
+          <w:i w:val="0"/>
+          <w:iCs w:val="0"/>
+          <w:color w:val="auto"/>
+          <w:lang w:val="da-DK"/>
+        </w:rPr>
+        <w:t>tokens</w:t>
+      </w:r>
+      <w:proofErr w:type="spellEnd"/>
+      <w:r>
+        <w:rPr>
+          <w:rStyle w:val="Svagfremhvning"/>
+          <w:i w:val="0"/>
+          <w:iCs w:val="0"/>
+          <w:color w:val="auto"/>
+          <w:lang w:val="da-DK"/>
+        </w:rPr>
+        <w:t xml:space="preserve">”, dvs. nøgleord indkapslet i {...}. Ved oprettelsen af forbindelsen erstattes disse </w:t>
+      </w:r>
+      <w:proofErr w:type="spellStart"/>
+      <w:r>
+        <w:rPr>
+          <w:rStyle w:val="Svagfremhvning"/>
+          <w:i w:val="0"/>
+          <w:iCs w:val="0"/>
+          <w:color w:val="auto"/>
+          <w:lang w:val="da-DK"/>
+        </w:rPr>
+        <w:t>tokens</w:t>
+      </w:r>
+      <w:proofErr w:type="spellEnd"/>
+      <w:r>
+        <w:rPr>
+          <w:rStyle w:val="Svagfremhvning"/>
+          <w:i w:val="0"/>
+          <w:iCs w:val="0"/>
+          <w:color w:val="auto"/>
+          <w:lang w:val="da-DK"/>
+        </w:rPr>
+        <w:t xml:space="preserve"> med værdier udpeget af nøgleordet: </w:t>
       </w:r>
       <w:r>
         <w:rPr>
@@ -1691,7 +2907,29 @@
           <w:color w:val="auto"/>
           <w:lang w:val="da-DK"/>
         </w:rPr>
-        <w:t>{database_name} erstattes med navnet på den nye database</w:t>
+        <w:t>{</w:t>
+      </w:r>
+      <w:proofErr w:type="spellStart"/>
+      <w:r>
+        <w:rPr>
+          <w:rStyle w:val="Svagfremhvning"/>
+          <w:i w:val="0"/>
+          <w:iCs w:val="0"/>
+          <w:color w:val="auto"/>
+          <w:lang w:val="da-DK"/>
+        </w:rPr>
+        <w:t>database_name</w:t>
+      </w:r>
+      <w:proofErr w:type="spellEnd"/>
+      <w:r>
+        <w:rPr>
+          <w:rStyle w:val="Svagfremhvning"/>
+          <w:i w:val="0"/>
+          <w:iCs w:val="0"/>
+          <w:color w:val="auto"/>
+          <w:lang w:val="da-DK"/>
+        </w:rPr>
+        <w:t>} erstattes med navnet på den nye database</w:t>
       </w:r>
     </w:p>
     <w:p>
@@ -1718,7 +2956,29 @@
           <w:color w:val="auto"/>
           <w:lang w:val="da-DK"/>
         </w:rPr>
-        <w:t xml:space="preserve">{server_name} erstattes med </w:t>
+        <w:t>{</w:t>
+      </w:r>
+      <w:proofErr w:type="spellStart"/>
+      <w:r>
+        <w:rPr>
+          <w:rStyle w:val="Svagfremhvning"/>
+          <w:i w:val="0"/>
+          <w:iCs w:val="0"/>
+          <w:color w:val="auto"/>
+          <w:lang w:val="da-DK"/>
+        </w:rPr>
+        <w:t>server_name</w:t>
+      </w:r>
+      <w:proofErr w:type="spellEnd"/>
+      <w:r>
+        <w:rPr>
+          <w:rStyle w:val="Svagfremhvning"/>
+          <w:i w:val="0"/>
+          <w:iCs w:val="0"/>
+          <w:color w:val="auto"/>
+          <w:lang w:val="da-DK"/>
+        </w:rPr>
+        <w:t xml:space="preserve">} erstattes med </w:t>
       </w:r>
       <w:r>
         <w:rPr>
@@ -1740,15 +3000,27 @@
         </w:rPr>
         <w:t xml:space="preserve">navnet på </w:t>
       </w:r>
-      <w:r>
-        <w:rPr>
-          <w:rStyle w:val="Svagfremhvning"/>
-          <w:i w:val="0"/>
-          <w:iCs w:val="0"/>
-          <w:color w:val="auto"/>
-          <w:lang w:val="da-DK"/>
-        </w:rPr>
-        <w:t>postgres server-pc.</w:t>
+      <w:proofErr w:type="spellStart"/>
+      <w:r>
+        <w:rPr>
+          <w:rStyle w:val="Svagfremhvning"/>
+          <w:i w:val="0"/>
+          <w:iCs w:val="0"/>
+          <w:color w:val="auto"/>
+          <w:lang w:val="da-DK"/>
+        </w:rPr>
+        <w:t>postgres</w:t>
+      </w:r>
+      <w:proofErr w:type="spellEnd"/>
+      <w:r>
+        <w:rPr>
+          <w:rStyle w:val="Svagfremhvning"/>
+          <w:i w:val="0"/>
+          <w:iCs w:val="0"/>
+          <w:color w:val="auto"/>
+          <w:lang w:val="da-DK"/>
+        </w:rPr>
+        <w:t xml:space="preserve"> server-pc.</w:t>
       </w:r>
     </w:p>
     <w:p>
@@ -1777,36 +3049,94 @@
         </w:rPr>
         <w:t>{</w:t>
       </w:r>
-      <w:r>
-        <w:rPr>
-          <w:rStyle w:val="Svagfremhvning"/>
-          <w:i w:val="0"/>
-          <w:iCs w:val="0"/>
-          <w:color w:val="auto"/>
-          <w:lang w:val="da-DK"/>
-        </w:rPr>
-        <w:t xml:space="preserve">administrative_user </w:t>
-      </w:r>
-      <w:r>
-        <w:rPr>
-          <w:rStyle w:val="Svagfremhvning"/>
-          <w:i w:val="0"/>
-          <w:iCs w:val="0"/>
-          <w:color w:val="auto"/>
-          <w:lang w:val="da-DK"/>
-        </w:rPr>
-        <w:t xml:space="preserve">} erstattes med </w:t>
-      </w:r>
-      <w:r>
-        <w:rPr>
-          <w:rStyle w:val="Svagfremhvning"/>
-          <w:i w:val="0"/>
-          <w:iCs w:val="0"/>
-          <w:color w:val="auto"/>
-          <w:lang w:val="da-DK"/>
-        </w:rPr>
-        <w:t>username for indtastede administrative username</w:t>
-      </w:r>
+      <w:proofErr w:type="spellStart"/>
+      <w:r>
+        <w:rPr>
+          <w:rStyle w:val="Svagfremhvning"/>
+          <w:i w:val="0"/>
+          <w:iCs w:val="0"/>
+          <w:color w:val="auto"/>
+          <w:lang w:val="da-DK"/>
+        </w:rPr>
+        <w:t>administrative_</w:t>
+      </w:r>
+      <w:proofErr w:type="gramStart"/>
+      <w:r>
+        <w:rPr>
+          <w:rStyle w:val="Svagfremhvning"/>
+          <w:i w:val="0"/>
+          <w:iCs w:val="0"/>
+          <w:color w:val="auto"/>
+          <w:lang w:val="da-DK"/>
+        </w:rPr>
+        <w:t>user</w:t>
+      </w:r>
+      <w:proofErr w:type="spellEnd"/>
+      <w:r>
+        <w:rPr>
+          <w:rStyle w:val="Svagfremhvning"/>
+          <w:i w:val="0"/>
+          <w:iCs w:val="0"/>
+          <w:color w:val="auto"/>
+          <w:lang w:val="da-DK"/>
+        </w:rPr>
+        <w:t xml:space="preserve"> </w:t>
+      </w:r>
+      <w:r>
+        <w:rPr>
+          <w:rStyle w:val="Svagfremhvning"/>
+          <w:i w:val="0"/>
+          <w:iCs w:val="0"/>
+          <w:color w:val="auto"/>
+          <w:lang w:val="da-DK"/>
+        </w:rPr>
+        <w:t>}</w:t>
+      </w:r>
+      <w:proofErr w:type="gramEnd"/>
+      <w:r>
+        <w:rPr>
+          <w:rStyle w:val="Svagfremhvning"/>
+          <w:i w:val="0"/>
+          <w:iCs w:val="0"/>
+          <w:color w:val="auto"/>
+          <w:lang w:val="da-DK"/>
+        </w:rPr>
+        <w:t xml:space="preserve"> erstattes med </w:t>
+      </w:r>
+      <w:proofErr w:type="spellStart"/>
+      <w:r>
+        <w:rPr>
+          <w:rStyle w:val="Svagfremhvning"/>
+          <w:i w:val="0"/>
+          <w:iCs w:val="0"/>
+          <w:color w:val="auto"/>
+          <w:lang w:val="da-DK"/>
+        </w:rPr>
+        <w:t>username</w:t>
+      </w:r>
+      <w:proofErr w:type="spellEnd"/>
+      <w:r>
+        <w:rPr>
+          <w:rStyle w:val="Svagfremhvning"/>
+          <w:i w:val="0"/>
+          <w:iCs w:val="0"/>
+          <w:color w:val="auto"/>
+          <w:lang w:val="da-DK"/>
+        </w:rPr>
+        <w:t xml:space="preserve"> for indtastede administrative </w:t>
+      </w:r>
+      <w:proofErr w:type="spellStart"/>
+      <w:r>
+        <w:rPr>
+          <w:rStyle w:val="Svagfremhvning"/>
+          <w:i w:val="0"/>
+          <w:iCs w:val="0"/>
+          <w:color w:val="auto"/>
+          <w:lang w:val="da-DK"/>
+        </w:rPr>
+        <w:t>username</w:t>
+      </w:r>
+      <w:proofErr w:type="spellEnd"/>
       <w:r>
         <w:rPr>
           <w:rStyle w:val="Svagfremhvning"/>
@@ -1829,17 +3159,57 @@
           <w:lang w:val="da-DK"/>
         </w:rPr>
       </w:pPr>
-      <w:r>
-        <w:rPr>
-          <w:rStyle w:val="Svagfremhvning"/>
-          <w:b/>
-          <w:bCs/>
-          <w:i w:val="0"/>
-          <w:iCs w:val="0"/>
-          <w:color w:val="auto"/>
-          <w:lang w:val="da-DK"/>
-        </w:rPr>
-        <w:t>Name of Administrator role for new database</w:t>
+      <w:proofErr w:type="spellStart"/>
+      <w:r>
+        <w:rPr>
+          <w:rStyle w:val="Svagfremhvning"/>
+          <w:b/>
+          <w:bCs/>
+          <w:i w:val="0"/>
+          <w:iCs w:val="0"/>
+          <w:color w:val="auto"/>
+          <w:lang w:val="da-DK"/>
+        </w:rPr>
+        <w:t>Name</w:t>
+      </w:r>
+      <w:proofErr w:type="spellEnd"/>
+      <w:r>
+        <w:rPr>
+          <w:rStyle w:val="Svagfremhvning"/>
+          <w:b/>
+          <w:bCs/>
+          <w:i w:val="0"/>
+          <w:iCs w:val="0"/>
+          <w:color w:val="auto"/>
+          <w:lang w:val="da-DK"/>
+        </w:rPr>
+        <w:t xml:space="preserve"> of Administrator </w:t>
+      </w:r>
+      <w:proofErr w:type="spellStart"/>
+      <w:r>
+        <w:rPr>
+          <w:rStyle w:val="Svagfremhvning"/>
+          <w:b/>
+          <w:bCs/>
+          <w:i w:val="0"/>
+          <w:iCs w:val="0"/>
+          <w:color w:val="auto"/>
+          <w:lang w:val="da-DK"/>
+        </w:rPr>
+        <w:t>role</w:t>
+      </w:r>
+      <w:proofErr w:type="spellEnd"/>
+      <w:r>
+        <w:rPr>
+          <w:rStyle w:val="Svagfremhvning"/>
+          <w:b/>
+          <w:bCs/>
+          <w:i w:val="0"/>
+          <w:iCs w:val="0"/>
+          <w:color w:val="auto"/>
+          <w:lang w:val="da-DK"/>
+        </w:rPr>
+        <w:t xml:space="preserve"> for new database</w:t>
       </w:r>
       <w:r>
         <w:rPr>
@@ -1859,7 +3229,29 @@
           <w:color w:val="auto"/>
           <w:lang w:val="da-DK"/>
         </w:rPr>
-        <w:t>rettelsen af database oprettes tre brugerroller (user roles) som giver adgang til databasen på forskelligt niveau.</w:t>
+        <w:t xml:space="preserve">rettelsen af database oprettes tre brugerroller (user </w:t>
+      </w:r>
+      <w:proofErr w:type="spellStart"/>
+      <w:r>
+        <w:rPr>
+          <w:rStyle w:val="Svagfremhvning"/>
+          <w:i w:val="0"/>
+          <w:iCs w:val="0"/>
+          <w:color w:val="auto"/>
+          <w:lang w:val="da-DK"/>
+        </w:rPr>
+        <w:t>roles</w:t>
+      </w:r>
+      <w:proofErr w:type="spellEnd"/>
+      <w:r>
+        <w:rPr>
+          <w:rStyle w:val="Svagfremhvning"/>
+          <w:i w:val="0"/>
+          <w:iCs w:val="0"/>
+          <w:color w:val="auto"/>
+          <w:lang w:val="da-DK"/>
+        </w:rPr>
+        <w:t>) som giver adgang til databasen på forskelligt niveau.</w:t>
       </w:r>
     </w:p>
     <w:p>
@@ -1886,7 +3278,51 @@
           <w:color w:val="auto"/>
           <w:lang w:val="da-DK"/>
         </w:rPr>
-        <w:t xml:space="preserve">Administrator rollen giver læse / skrive adgang til alle tabeller i alle schemaer </w:t>
+        <w:t xml:space="preserve">Administrator rollen giver </w:t>
+      </w:r>
+      <w:proofErr w:type="gramStart"/>
+      <w:r>
+        <w:rPr>
+          <w:rStyle w:val="Svagfremhvning"/>
+          <w:i w:val="0"/>
+          <w:iCs w:val="0"/>
+          <w:color w:val="auto"/>
+          <w:lang w:val="da-DK"/>
+        </w:rPr>
+        <w:t>læse</w:t>
+      </w:r>
+      <w:proofErr w:type="gramEnd"/>
+      <w:r>
+        <w:rPr>
+          <w:rStyle w:val="Svagfremhvning"/>
+          <w:i w:val="0"/>
+          <w:iCs w:val="0"/>
+          <w:color w:val="auto"/>
+          <w:lang w:val="da-DK"/>
+        </w:rPr>
+        <w:t xml:space="preserve"> / skrive adgang til alle tabeller i alle </w:t>
+      </w:r>
+      <w:proofErr w:type="spellStart"/>
+      <w:r>
+        <w:rPr>
+          <w:rStyle w:val="Svagfremhvning"/>
+          <w:i w:val="0"/>
+          <w:iCs w:val="0"/>
+          <w:color w:val="auto"/>
+          <w:lang w:val="da-DK"/>
+        </w:rPr>
+        <w:t>schemaer</w:t>
+      </w:r>
+      <w:proofErr w:type="spellEnd"/>
+      <w:r>
+        <w:rPr>
+          <w:rStyle w:val="Svagfremhvning"/>
+          <w:i w:val="0"/>
+          <w:iCs w:val="0"/>
+          <w:color w:val="auto"/>
+          <w:lang w:val="da-DK"/>
+        </w:rPr>
+        <w:t xml:space="preserve"> </w:t>
       </w:r>
     </w:p>
     <w:p>
@@ -1923,8 +3359,20 @@
           <w:color w:val="auto"/>
           <w:lang w:val="da-DK"/>
         </w:rPr>
-        <w:t xml:space="preserve"> rollen giver læse</w:t>
-      </w:r>
+        <w:t xml:space="preserve"> rollen giver </w:t>
+      </w:r>
+      <w:proofErr w:type="gramStart"/>
+      <w:r>
+        <w:rPr>
+          <w:rStyle w:val="Svagfremhvning"/>
+          <w:i w:val="0"/>
+          <w:iCs w:val="0"/>
+          <w:color w:val="auto"/>
+          <w:lang w:val="da-DK"/>
+        </w:rPr>
+        <w:t>læse</w:t>
+      </w:r>
+      <w:proofErr w:type="gramEnd"/>
       <w:r>
         <w:rPr>
           <w:rStyle w:val="Svagfremhvning"/>
@@ -1943,17 +3391,51 @@
           <w:color w:val="auto"/>
           <w:lang w:val="da-DK"/>
         </w:rPr>
-        <w:t>il alle tabeller i alle schemaer</w:t>
-      </w:r>
-      <w:r>
-        <w:rPr>
-          <w:rStyle w:val="Svagfremhvning"/>
-          <w:i w:val="0"/>
-          <w:iCs w:val="0"/>
-          <w:color w:val="auto"/>
-          <w:lang w:val="da-DK"/>
-        </w:rPr>
-        <w:t xml:space="preserve"> samt skrive adgang til de schemaer, som indeholder model data og værdiopsætninger, således at en bruge</w:t>
+        <w:t xml:space="preserve">il alle tabeller i alle </w:t>
+      </w:r>
+      <w:proofErr w:type="spellStart"/>
+      <w:r>
+        <w:rPr>
+          <w:rStyle w:val="Svagfremhvning"/>
+          <w:i w:val="0"/>
+          <w:iCs w:val="0"/>
+          <w:color w:val="auto"/>
+          <w:lang w:val="da-DK"/>
+        </w:rPr>
+        <w:t>schemaer</w:t>
+      </w:r>
+      <w:proofErr w:type="spellEnd"/>
+      <w:r>
+        <w:rPr>
+          <w:rStyle w:val="Svagfremhvning"/>
+          <w:i w:val="0"/>
+          <w:iCs w:val="0"/>
+          <w:color w:val="auto"/>
+          <w:lang w:val="da-DK"/>
+        </w:rPr>
+        <w:t xml:space="preserve"> samt skrive adgang til de </w:t>
+      </w:r>
+      <w:proofErr w:type="spellStart"/>
+      <w:r>
+        <w:rPr>
+          <w:rStyle w:val="Svagfremhvning"/>
+          <w:i w:val="0"/>
+          <w:iCs w:val="0"/>
+          <w:color w:val="auto"/>
+          <w:lang w:val="da-DK"/>
+        </w:rPr>
+        <w:t>schemaer</w:t>
+      </w:r>
+      <w:proofErr w:type="spellEnd"/>
+      <w:r>
+        <w:rPr>
+          <w:rStyle w:val="Svagfremhvning"/>
+          <w:i w:val="0"/>
+          <w:iCs w:val="0"/>
+          <w:color w:val="auto"/>
+          <w:lang w:val="da-DK"/>
+        </w:rPr>
+        <w:t>, som indeholder model data og værdiopsætninger, således at en bruge</w:t>
       </w:r>
       <w:r>
         <w:rPr>
@@ -2013,7 +3495,29 @@
           <w:color w:val="auto"/>
           <w:lang w:val="da-DK"/>
         </w:rPr>
-        <w:t>men ikke kan ændre i lookup data.</w:t>
+        <w:t xml:space="preserve">men ikke kan ændre i </w:t>
+      </w:r>
+      <w:proofErr w:type="spellStart"/>
+      <w:r>
+        <w:rPr>
+          <w:rStyle w:val="Svagfremhvning"/>
+          <w:i w:val="0"/>
+          <w:iCs w:val="0"/>
+          <w:color w:val="auto"/>
+          <w:lang w:val="da-DK"/>
+        </w:rPr>
+        <w:t>lookup</w:t>
+      </w:r>
+      <w:proofErr w:type="spellEnd"/>
+      <w:r>
+        <w:rPr>
+          <w:rStyle w:val="Svagfremhvning"/>
+          <w:i w:val="0"/>
+          <w:iCs w:val="0"/>
+          <w:color w:val="auto"/>
+          <w:lang w:val="da-DK"/>
+        </w:rPr>
+        <w:t xml:space="preserve"> data.</w:t>
       </w:r>
     </w:p>
     <w:p>
@@ -2050,8 +3554,20 @@
           <w:color w:val="auto"/>
           <w:lang w:val="da-DK"/>
         </w:rPr>
-        <w:t xml:space="preserve"> rollen giver læse</w:t>
-      </w:r>
+        <w:t xml:space="preserve"> rollen giver </w:t>
+      </w:r>
+      <w:proofErr w:type="gramStart"/>
+      <w:r>
+        <w:rPr>
+          <w:rStyle w:val="Svagfremhvning"/>
+          <w:i w:val="0"/>
+          <w:iCs w:val="0"/>
+          <w:color w:val="auto"/>
+          <w:lang w:val="da-DK"/>
+        </w:rPr>
+        <w:t>læse</w:t>
+      </w:r>
+      <w:proofErr w:type="gramEnd"/>
       <w:r>
         <w:rPr>
           <w:rStyle w:val="Svagfremhvning"/>
@@ -2070,17 +3586,117 @@
           <w:color w:val="auto"/>
           <w:lang w:val="da-DK"/>
         </w:rPr>
-        <w:t>il alle tabeller i alle schemaer</w:t>
-      </w:r>
-      <w:r>
-        <w:rPr>
-          <w:rStyle w:val="Svagfremhvning"/>
-          <w:i w:val="0"/>
-          <w:iCs w:val="0"/>
-          <w:color w:val="auto"/>
-          <w:lang w:val="da-DK"/>
-        </w:rPr>
-        <w:t>, men ingen skrive adgang overhovedet. Rollen benyttes til brugere som skal kunne læse result data fra modelkørsler o.lign., men ikke selv gennemføære modelkørsler</w:t>
+        <w:t xml:space="preserve">il alle tabeller i alle </w:t>
+      </w:r>
+      <w:proofErr w:type="spellStart"/>
+      <w:r>
+        <w:rPr>
+          <w:rStyle w:val="Svagfremhvning"/>
+          <w:i w:val="0"/>
+          <w:iCs w:val="0"/>
+          <w:color w:val="auto"/>
+          <w:lang w:val="da-DK"/>
+        </w:rPr>
+        <w:t>schemaer</w:t>
+      </w:r>
+      <w:proofErr w:type="spellEnd"/>
+      <w:r>
+        <w:rPr>
+          <w:rStyle w:val="Svagfremhvning"/>
+          <w:i w:val="0"/>
+          <w:iCs w:val="0"/>
+          <w:color w:val="auto"/>
+          <w:lang w:val="da-DK"/>
+        </w:rPr>
+        <w:t xml:space="preserve">, men ingen </w:t>
+      </w:r>
+      <w:proofErr w:type="gramStart"/>
+      <w:r>
+        <w:rPr>
+          <w:rStyle w:val="Svagfremhvning"/>
+          <w:i w:val="0"/>
+          <w:iCs w:val="0"/>
+          <w:color w:val="auto"/>
+          <w:lang w:val="da-DK"/>
+        </w:rPr>
+        <w:t>skrive</w:t>
+      </w:r>
+      <w:proofErr w:type="gramEnd"/>
+      <w:r>
+        <w:rPr>
+          <w:rStyle w:val="Svagfremhvning"/>
+          <w:i w:val="0"/>
+          <w:iCs w:val="0"/>
+          <w:color w:val="auto"/>
+          <w:lang w:val="da-DK"/>
+        </w:rPr>
+        <w:t xml:space="preserve"> adgang overhovedet. Rollen benyttes til brugere som skal kunne læse </w:t>
+      </w:r>
+      <w:proofErr w:type="spellStart"/>
+      <w:r>
+        <w:rPr>
+          <w:rStyle w:val="Svagfremhvning"/>
+          <w:i w:val="0"/>
+          <w:iCs w:val="0"/>
+          <w:color w:val="auto"/>
+          <w:lang w:val="da-DK"/>
+        </w:rPr>
+        <w:t>result</w:t>
+      </w:r>
+      <w:proofErr w:type="spellEnd"/>
+      <w:r>
+        <w:rPr>
+          <w:rStyle w:val="Svagfremhvning"/>
+          <w:i w:val="0"/>
+          <w:iCs w:val="0"/>
+          <w:color w:val="auto"/>
+          <w:lang w:val="da-DK"/>
+        </w:rPr>
+        <w:t xml:space="preserve"> data fra modelkørsler </w:t>
+      </w:r>
+      <w:proofErr w:type="spellStart"/>
+      <w:r>
+        <w:rPr>
+          <w:rStyle w:val="Svagfremhvning"/>
+          <w:i w:val="0"/>
+          <w:iCs w:val="0"/>
+          <w:color w:val="auto"/>
+          <w:lang w:val="da-DK"/>
+        </w:rPr>
+        <w:t>o.lign</w:t>
+      </w:r>
+      <w:proofErr w:type="spellEnd"/>
+      <w:r>
+        <w:rPr>
+          <w:rStyle w:val="Svagfremhvning"/>
+          <w:i w:val="0"/>
+          <w:iCs w:val="0"/>
+          <w:color w:val="auto"/>
+          <w:lang w:val="da-DK"/>
+        </w:rPr>
+        <w:t xml:space="preserve">., men ikke selv </w:t>
+      </w:r>
+      <w:proofErr w:type="spellStart"/>
+      <w:r>
+        <w:rPr>
+          <w:rStyle w:val="Svagfremhvning"/>
+          <w:i w:val="0"/>
+          <w:iCs w:val="0"/>
+          <w:color w:val="auto"/>
+          <w:lang w:val="da-DK"/>
+        </w:rPr>
+        <w:t>gennemføære</w:t>
+      </w:r>
+      <w:proofErr w:type="spellEnd"/>
+      <w:r>
+        <w:rPr>
+          <w:rStyle w:val="Svagfremhvning"/>
+          <w:i w:val="0"/>
+          <w:iCs w:val="0"/>
+          <w:color w:val="auto"/>
+          <w:lang w:val="da-DK"/>
+        </w:rPr>
+        <w:t xml:space="preserve"> modelkørsler</w:t>
       </w:r>
       <w:r>
         <w:rPr>
@@ -2127,7 +3743,29 @@
           <w:color w:val="auto"/>
           <w:lang w:val="da-DK"/>
         </w:rPr>
-        <w:t>Det tilrådes til at bruge standard indstilling, som vil give rollenavne såsom ”flood_damage_admin”, dvs. databasenavnet efterfulgt af navnet for rollen.</w:t>
+        <w:t>Det tilrådes til at bruge standard indstilling, som vil give rollenavne såsom ”</w:t>
+      </w:r>
+      <w:proofErr w:type="spellStart"/>
+      <w:r>
+        <w:rPr>
+          <w:rStyle w:val="Svagfremhvning"/>
+          <w:i w:val="0"/>
+          <w:iCs w:val="0"/>
+          <w:color w:val="auto"/>
+          <w:lang w:val="da-DK"/>
+        </w:rPr>
+        <w:t>flood_damage_admin</w:t>
+      </w:r>
+      <w:proofErr w:type="spellEnd"/>
+      <w:r>
+        <w:rPr>
+          <w:rStyle w:val="Svagfremhvning"/>
+          <w:i w:val="0"/>
+          <w:iCs w:val="0"/>
+          <w:color w:val="auto"/>
+          <w:lang w:val="da-DK"/>
+        </w:rPr>
+        <w:t>”, dvs. databasenavnet efterfulgt af navnet for rollen.</w:t>
       </w:r>
       <w:r>
         <w:rPr>
@@ -2151,17 +3789,70 @@
           <w:lang w:val="da-DK"/>
         </w:rPr>
       </w:pPr>
-      <w:r>
-        <w:rPr>
-          <w:rStyle w:val="Svagfremhvning"/>
-          <w:b/>
-          <w:bCs/>
-          <w:i w:val="0"/>
-          <w:iCs w:val="0"/>
-          <w:color w:val="auto"/>
-          <w:lang w:val="da-DK"/>
-        </w:rPr>
-        <w:t>Name of Modeler role for new database</w:t>
+      <w:proofErr w:type="spellStart"/>
+      <w:r>
+        <w:rPr>
+          <w:rStyle w:val="Svagfremhvning"/>
+          <w:b/>
+          <w:bCs/>
+          <w:i w:val="0"/>
+          <w:iCs w:val="0"/>
+          <w:color w:val="auto"/>
+          <w:lang w:val="da-DK"/>
+        </w:rPr>
+        <w:t>Name</w:t>
+      </w:r>
+      <w:proofErr w:type="spellEnd"/>
+      <w:r>
+        <w:rPr>
+          <w:rStyle w:val="Svagfremhvning"/>
+          <w:b/>
+          <w:bCs/>
+          <w:i w:val="0"/>
+          <w:iCs w:val="0"/>
+          <w:color w:val="auto"/>
+          <w:lang w:val="da-DK"/>
+        </w:rPr>
+        <w:t xml:space="preserve"> of Modeler </w:t>
+      </w:r>
+      <w:proofErr w:type="spellStart"/>
+      <w:r>
+        <w:rPr>
+          <w:rStyle w:val="Svagfremhvning"/>
+          <w:b/>
+          <w:bCs/>
+          <w:i w:val="0"/>
+          <w:iCs w:val="0"/>
+          <w:color w:val="auto"/>
+          <w:lang w:val="da-DK"/>
+        </w:rPr>
+        <w:t>role</w:t>
+      </w:r>
+      <w:proofErr w:type="spellEnd"/>
+      <w:r>
+        <w:rPr>
+          <w:rStyle w:val="Svagfremhvning"/>
+          <w:b/>
+          <w:bCs/>
+          <w:i w:val="0"/>
+          <w:iCs w:val="0"/>
+          <w:color w:val="auto"/>
+          <w:lang w:val="da-DK"/>
+        </w:rPr>
+        <w:t xml:space="preserve"> for new </w:t>
+      </w:r>
+      <w:proofErr w:type="gramStart"/>
+      <w:r>
+        <w:rPr>
+          <w:rStyle w:val="Svagfremhvning"/>
+          <w:b/>
+          <w:bCs/>
+          <w:i w:val="0"/>
+          <w:iCs w:val="0"/>
+          <w:color w:val="auto"/>
+          <w:lang w:val="da-DK"/>
+        </w:rPr>
+        <w:t>database</w:t>
       </w:r>
       <w:r>
         <w:rPr>
@@ -2191,7 +3882,40 @@
           <w:color w:val="auto"/>
           <w:lang w:val="da-DK"/>
         </w:rPr>
-        <w:t>– Navn for modeler rolle ti</w:t>
+        <w:t>–</w:t>
+      </w:r>
+      <w:proofErr w:type="gramEnd"/>
+      <w:r>
+        <w:rPr>
+          <w:rStyle w:val="Svagfremhvning"/>
+          <w:i w:val="0"/>
+          <w:iCs w:val="0"/>
+          <w:color w:val="auto"/>
+          <w:lang w:val="da-DK"/>
+        </w:rPr>
+        <w:t xml:space="preserve"> Navn for </w:t>
+      </w:r>
+      <w:proofErr w:type="spellStart"/>
+      <w:r>
+        <w:rPr>
+          <w:rStyle w:val="Svagfremhvning"/>
+          <w:i w:val="0"/>
+          <w:iCs w:val="0"/>
+          <w:color w:val="auto"/>
+          <w:lang w:val="da-DK"/>
+        </w:rPr>
+        <w:t>modeler</w:t>
+      </w:r>
+      <w:proofErr w:type="spellEnd"/>
+      <w:r>
+        <w:rPr>
+          <w:rStyle w:val="Svagfremhvning"/>
+          <w:i w:val="0"/>
+          <w:iCs w:val="0"/>
+          <w:color w:val="auto"/>
+          <w:lang w:val="da-DK"/>
+        </w:rPr>
+        <w:t xml:space="preserve"> rolle ti</w:t>
       </w:r>
       <w:r>
         <w:rPr>
@@ -2259,16 +3983,29 @@
           <w:color w:val="auto"/>
           <w:lang w:val="en-US"/>
         </w:rPr>
-        <w:t>role for new database</w:t>
-      </w:r>
-      <w:r>
-        <w:rPr>
-          <w:rStyle w:val="Svagfremhvning"/>
+        <w:t xml:space="preserve">role for new </w:t>
+      </w:r>
+      <w:proofErr w:type="gramStart"/>
+      <w:r>
+        <w:rPr>
+          <w:rStyle w:val="Svagfremhvning"/>
+          <w:b/>
+          <w:bCs/>
           <w:i w:val="0"/>
           <w:iCs w:val="0"/>
           <w:color w:val="auto"/>
           <w:lang w:val="en-US"/>
         </w:rPr>
+        <w:t>database</w:t>
+      </w:r>
+      <w:r>
+        <w:rPr>
+          <w:rStyle w:val="Svagfremhvning"/>
+          <w:i w:val="0"/>
+          <w:iCs w:val="0"/>
+          <w:color w:val="auto"/>
+          <w:lang w:val="en-US"/>
+        </w:rPr>
         <w:t xml:space="preserve"> </w:t>
       </w:r>
       <w:r>
@@ -2291,6 +4028,7 @@
         </w:rPr>
         <w:t>–</w:t>
       </w:r>
+      <w:proofErr w:type="gramEnd"/>
       <w:r>
         <w:rPr>
           <w:rStyle w:val="Svagfremhvning"/>
@@ -2299,7 +4037,95 @@
           <w:color w:val="auto"/>
           <w:lang w:val="en-US"/>
         </w:rPr>
-        <w:t xml:space="preserve"> Navn for reader rolle til ny database</w:t>
+        <w:t xml:space="preserve"> </w:t>
+      </w:r>
+      <w:proofErr w:type="spellStart"/>
+      <w:r>
+        <w:rPr>
+          <w:rStyle w:val="Svagfremhvning"/>
+          <w:i w:val="0"/>
+          <w:iCs w:val="0"/>
+          <w:color w:val="auto"/>
+          <w:lang w:val="en-US"/>
+        </w:rPr>
+        <w:t>Navn</w:t>
+      </w:r>
+      <w:proofErr w:type="spellEnd"/>
+      <w:r>
+        <w:rPr>
+          <w:rStyle w:val="Svagfremhvning"/>
+          <w:i w:val="0"/>
+          <w:iCs w:val="0"/>
+          <w:color w:val="auto"/>
+          <w:lang w:val="en-US"/>
+        </w:rPr>
+        <w:t xml:space="preserve"> for reader </w:t>
+      </w:r>
+      <w:proofErr w:type="spellStart"/>
+      <w:r>
+        <w:rPr>
+          <w:rStyle w:val="Svagfremhvning"/>
+          <w:i w:val="0"/>
+          <w:iCs w:val="0"/>
+          <w:color w:val="auto"/>
+          <w:lang w:val="en-US"/>
+        </w:rPr>
+        <w:t>rolle</w:t>
+      </w:r>
+      <w:proofErr w:type="spellEnd"/>
+      <w:r>
+        <w:rPr>
+          <w:rStyle w:val="Svagfremhvning"/>
+          <w:i w:val="0"/>
+          <w:iCs w:val="0"/>
+          <w:color w:val="auto"/>
+          <w:lang w:val="en-US"/>
+        </w:rPr>
+        <w:t xml:space="preserve"> </w:t>
+      </w:r>
+      <w:proofErr w:type="spellStart"/>
+      <w:r>
+        <w:rPr>
+          <w:rStyle w:val="Svagfremhvning"/>
+          <w:i w:val="0"/>
+          <w:iCs w:val="0"/>
+          <w:color w:val="auto"/>
+          <w:lang w:val="en-US"/>
+        </w:rPr>
+        <w:t>til</w:t>
+      </w:r>
+      <w:proofErr w:type="spellEnd"/>
+      <w:r>
+        <w:rPr>
+          <w:rStyle w:val="Svagfremhvning"/>
+          <w:i w:val="0"/>
+          <w:iCs w:val="0"/>
+          <w:color w:val="auto"/>
+          <w:lang w:val="en-US"/>
+        </w:rPr>
+        <w:t xml:space="preserve"> </w:t>
+      </w:r>
+      <w:proofErr w:type="spellStart"/>
+      <w:r>
+        <w:rPr>
+          <w:rStyle w:val="Svagfremhvning"/>
+          <w:i w:val="0"/>
+          <w:iCs w:val="0"/>
+          <w:color w:val="auto"/>
+          <w:lang w:val="en-US"/>
+        </w:rPr>
+        <w:t>ny</w:t>
+      </w:r>
+      <w:proofErr w:type="spellEnd"/>
+      <w:r>
+        <w:rPr>
+          <w:rStyle w:val="Svagfremhvning"/>
+          <w:i w:val="0"/>
+          <w:iCs w:val="0"/>
+          <w:color w:val="auto"/>
+          <w:lang w:val="en-US"/>
+        </w:rPr>
+        <w:t xml:space="preserve"> database</w:t>
       </w:r>
       <w:r>
         <w:rPr>
@@ -2333,7 +4159,33 @@
           <w:color w:val="auto"/>
           <w:lang w:val="da-DK"/>
         </w:rPr>
-        <w:t xml:space="preserve">Repository URL (Reference only) – </w:t>
+        <w:t xml:space="preserve">Repository URL (Reference </w:t>
+      </w:r>
+      <w:proofErr w:type="spellStart"/>
+      <w:r>
+        <w:rPr>
+          <w:rStyle w:val="Svagfremhvning"/>
+          <w:b/>
+          <w:bCs/>
+          <w:i w:val="0"/>
+          <w:iCs w:val="0"/>
+          <w:color w:val="auto"/>
+          <w:lang w:val="da-DK"/>
+        </w:rPr>
+        <w:t>only</w:t>
+      </w:r>
+      <w:proofErr w:type="spellEnd"/>
+      <w:r>
+        <w:rPr>
+          <w:rStyle w:val="Svagfremhvning"/>
+          <w:b/>
+          <w:bCs/>
+          <w:i w:val="0"/>
+          <w:iCs w:val="0"/>
+          <w:color w:val="auto"/>
+          <w:lang w:val="da-DK"/>
+        </w:rPr>
+        <w:t xml:space="preserve">) – </w:t>
       </w:r>
       <w:r>
         <w:rPr>
@@ -2387,17 +4239,57 @@
           <w:lang w:val="da-DK"/>
         </w:rPr>
       </w:pPr>
-      <w:r>
-        <w:rPr>
-          <w:rStyle w:val="Svagfremhvning"/>
-          <w:b/>
-          <w:bCs/>
-          <w:i w:val="0"/>
-          <w:iCs w:val="0"/>
-          <w:color w:val="auto"/>
-          <w:lang w:val="da-DK"/>
-        </w:rPr>
-        <w:t xml:space="preserve">Name of Postgres system database </w:t>
+      <w:proofErr w:type="spellStart"/>
+      <w:r>
+        <w:rPr>
+          <w:rStyle w:val="Svagfremhvning"/>
+          <w:b/>
+          <w:bCs/>
+          <w:i w:val="0"/>
+          <w:iCs w:val="0"/>
+          <w:color w:val="auto"/>
+          <w:lang w:val="da-DK"/>
+        </w:rPr>
+        <w:t>Name</w:t>
+      </w:r>
+      <w:proofErr w:type="spellEnd"/>
+      <w:r>
+        <w:rPr>
+          <w:rStyle w:val="Svagfremhvning"/>
+          <w:b/>
+          <w:bCs/>
+          <w:i w:val="0"/>
+          <w:iCs w:val="0"/>
+          <w:color w:val="auto"/>
+          <w:lang w:val="da-DK"/>
+        </w:rPr>
+        <w:t xml:space="preserve"> of </w:t>
+      </w:r>
+      <w:proofErr w:type="spellStart"/>
+      <w:r>
+        <w:rPr>
+          <w:rStyle w:val="Svagfremhvning"/>
+          <w:b/>
+          <w:bCs/>
+          <w:i w:val="0"/>
+          <w:iCs w:val="0"/>
+          <w:color w:val="auto"/>
+          <w:lang w:val="da-DK"/>
+        </w:rPr>
+        <w:t>Postgres</w:t>
+      </w:r>
+      <w:proofErr w:type="spellEnd"/>
+      <w:r>
+        <w:rPr>
+          <w:rStyle w:val="Svagfremhvning"/>
+          <w:b/>
+          <w:bCs/>
+          <w:i w:val="0"/>
+          <w:iCs w:val="0"/>
+          <w:color w:val="auto"/>
+          <w:lang w:val="da-DK"/>
+        </w:rPr>
+        <w:t xml:space="preserve"> system database </w:t>
       </w:r>
       <w:r>
         <w:rPr>
@@ -2464,7 +4356,59 @@
           <w:lang w:val="da-DK"/>
         </w:rPr>
         <w:lastRenderedPageBreak/>
-        <w:t>”Flood Damage import data” – Import af relevante sektor- og oversvømmelsesdata.</w:t>
+        <w:t>”</w:t>
+      </w:r>
+      <w:proofErr w:type="spellStart"/>
+      <w:r>
+        <w:rPr>
+          <w:rStyle w:val="Svagfremhvning"/>
+          <w:b/>
+          <w:bCs/>
+          <w:i w:val="0"/>
+          <w:iCs w:val="0"/>
+          <w:color w:val="auto"/>
+          <w:lang w:val="da-DK"/>
+        </w:rPr>
+        <w:t>Flood</w:t>
+      </w:r>
+      <w:proofErr w:type="spellEnd"/>
+      <w:r>
+        <w:rPr>
+          <w:rStyle w:val="Svagfremhvning"/>
+          <w:b/>
+          <w:bCs/>
+          <w:i w:val="0"/>
+          <w:iCs w:val="0"/>
+          <w:color w:val="auto"/>
+          <w:lang w:val="da-DK"/>
+        </w:rPr>
+        <w:t xml:space="preserve"> </w:t>
+      </w:r>
+      <w:proofErr w:type="spellStart"/>
+      <w:r>
+        <w:rPr>
+          <w:rStyle w:val="Svagfremhvning"/>
+          <w:b/>
+          <w:bCs/>
+          <w:i w:val="0"/>
+          <w:iCs w:val="0"/>
+          <w:color w:val="auto"/>
+          <w:lang w:val="da-DK"/>
+        </w:rPr>
+        <w:t>Damage</w:t>
+      </w:r>
+      <w:proofErr w:type="spellEnd"/>
+      <w:r>
+        <w:rPr>
+          <w:rStyle w:val="Svagfremhvning"/>
+          <w:b/>
+          <w:bCs/>
+          <w:i w:val="0"/>
+          <w:iCs w:val="0"/>
+          <w:color w:val="auto"/>
+          <w:lang w:val="da-DK"/>
+        </w:rPr>
+        <w:t xml:space="preserve"> import data” – Import af relevante sektor- og oversvømmelsesdata.</w:t>
       </w:r>
     </w:p>
     <w:p>
@@ -2524,7 +4468,51 @@
           <w:color w:val="auto"/>
           <w:lang w:val="da-DK"/>
         </w:rPr>
-        <w:t>”Flood Damage import data”</w:t>
+        <w:t>”</w:t>
+      </w:r>
+      <w:proofErr w:type="spellStart"/>
+      <w:r>
+        <w:rPr>
+          <w:rStyle w:val="Svagfremhvning"/>
+          <w:i w:val="0"/>
+          <w:iCs w:val="0"/>
+          <w:color w:val="auto"/>
+          <w:lang w:val="da-DK"/>
+        </w:rPr>
+        <w:t>Flood</w:t>
+      </w:r>
+      <w:proofErr w:type="spellEnd"/>
+      <w:r>
+        <w:rPr>
+          <w:rStyle w:val="Svagfremhvning"/>
+          <w:i w:val="0"/>
+          <w:iCs w:val="0"/>
+          <w:color w:val="auto"/>
+          <w:lang w:val="da-DK"/>
+        </w:rPr>
+        <w:t xml:space="preserve"> </w:t>
+      </w:r>
+      <w:proofErr w:type="spellStart"/>
+      <w:r>
+        <w:rPr>
+          <w:rStyle w:val="Svagfremhvning"/>
+          <w:i w:val="0"/>
+          <w:iCs w:val="0"/>
+          <w:color w:val="auto"/>
+          <w:lang w:val="da-DK"/>
+        </w:rPr>
+        <w:t>Damage</w:t>
+      </w:r>
+      <w:proofErr w:type="spellEnd"/>
+      <w:r>
+        <w:rPr>
+          <w:rStyle w:val="Svagfremhvning"/>
+          <w:i w:val="0"/>
+          <w:iCs w:val="0"/>
+          <w:color w:val="auto"/>
+          <w:lang w:val="da-DK"/>
+        </w:rPr>
+        <w:t xml:space="preserve"> import data”</w:t>
       </w:r>
       <w:r>
         <w:rPr>
@@ -2687,17 +4675,31 @@
           <w:lang w:val="da-DK"/>
         </w:rPr>
       </w:pPr>
-      <w:r>
-        <w:rPr>
-          <w:rStyle w:val="Svagfremhvning"/>
-          <w:b/>
-          <w:bCs/>
-          <w:i w:val="0"/>
-          <w:iCs w:val="0"/>
-          <w:color w:val="auto"/>
-          <w:lang w:val="da-DK"/>
-        </w:rPr>
-        <w:t>Choose types of data to import</w:t>
+      <w:proofErr w:type="spellStart"/>
+      <w:r>
+        <w:rPr>
+          <w:rStyle w:val="Svagfremhvning"/>
+          <w:b/>
+          <w:bCs/>
+          <w:i w:val="0"/>
+          <w:iCs w:val="0"/>
+          <w:color w:val="auto"/>
+          <w:lang w:val="da-DK"/>
+        </w:rPr>
+        <w:t>Choose</w:t>
+      </w:r>
+      <w:proofErr w:type="spellEnd"/>
+      <w:r>
+        <w:rPr>
+          <w:rStyle w:val="Svagfremhvning"/>
+          <w:b/>
+          <w:bCs/>
+          <w:i w:val="0"/>
+          <w:iCs w:val="0"/>
+          <w:color w:val="auto"/>
+          <w:lang w:val="da-DK"/>
+        </w:rPr>
+        <w:t xml:space="preserve"> types of data to import</w:t>
       </w:r>
       <w:r>
         <w:rPr>
@@ -2754,17 +4756,83 @@
           <w:lang w:val="da-DK"/>
         </w:rPr>
       </w:pPr>
-      <w:r>
-        <w:rPr>
-          <w:rStyle w:val="Svagfremhvning"/>
-          <w:b/>
-          <w:bCs/>
-          <w:i w:val="0"/>
-          <w:iCs w:val="0"/>
-          <w:color w:val="auto"/>
-          <w:lang w:val="da-DK"/>
-        </w:rPr>
-        <w:t xml:space="preserve">Layer for area selection </w:t>
+      <w:proofErr w:type="spellStart"/>
+      <w:r>
+        <w:rPr>
+          <w:rStyle w:val="Svagfremhvning"/>
+          <w:b/>
+          <w:bCs/>
+          <w:i w:val="0"/>
+          <w:iCs w:val="0"/>
+          <w:color w:val="auto"/>
+          <w:lang w:val="da-DK"/>
+        </w:rPr>
+        <w:t>Layer</w:t>
+      </w:r>
+      <w:proofErr w:type="spellEnd"/>
+      <w:r>
+        <w:rPr>
+          <w:rStyle w:val="Svagfremhvning"/>
+          <w:b/>
+          <w:bCs/>
+          <w:i w:val="0"/>
+          <w:iCs w:val="0"/>
+          <w:color w:val="auto"/>
+          <w:lang w:val="da-DK"/>
+        </w:rPr>
+        <w:t xml:space="preserve"> for </w:t>
+      </w:r>
+      <w:proofErr w:type="spellStart"/>
+      <w:r>
+        <w:rPr>
+          <w:rStyle w:val="Svagfremhvning"/>
+          <w:b/>
+          <w:bCs/>
+          <w:i w:val="0"/>
+          <w:iCs w:val="0"/>
+          <w:color w:val="auto"/>
+          <w:lang w:val="da-DK"/>
+        </w:rPr>
+        <w:t>area</w:t>
+      </w:r>
+      <w:proofErr w:type="spellEnd"/>
+      <w:r>
+        <w:rPr>
+          <w:rStyle w:val="Svagfremhvning"/>
+          <w:b/>
+          <w:bCs/>
+          <w:i w:val="0"/>
+          <w:iCs w:val="0"/>
+          <w:color w:val="auto"/>
+          <w:lang w:val="da-DK"/>
+        </w:rPr>
+        <w:t xml:space="preserve"> </w:t>
+      </w:r>
+      <w:proofErr w:type="spellStart"/>
+      <w:r>
+        <w:rPr>
+          <w:rStyle w:val="Svagfremhvning"/>
+          <w:b/>
+          <w:bCs/>
+          <w:i w:val="0"/>
+          <w:iCs w:val="0"/>
+          <w:color w:val="auto"/>
+          <w:lang w:val="da-DK"/>
+        </w:rPr>
+        <w:t>selection</w:t>
+      </w:r>
+      <w:proofErr w:type="spellEnd"/>
+      <w:r>
+        <w:rPr>
+          <w:rStyle w:val="Svagfremhvning"/>
+          <w:b/>
+          <w:bCs/>
+          <w:i w:val="0"/>
+          <w:iCs w:val="0"/>
+          <w:color w:val="auto"/>
+          <w:lang w:val="da-DK"/>
+        </w:rPr>
+        <w:t xml:space="preserve"> </w:t>
       </w:r>
       <w:r>
         <w:rPr>
@@ -2814,18 +4882,46 @@
           <w:lang w:val="da-DK"/>
         </w:rPr>
       </w:pPr>
-      <w:r>
-        <w:rPr>
-          <w:rStyle w:val="Svagfremhvning"/>
-          <w:b/>
-          <w:bCs/>
-          <w:i w:val="0"/>
-          <w:iCs w:val="0"/>
-          <w:color w:val="auto"/>
-          <w:lang w:val="da-DK"/>
-        </w:rPr>
-        <w:t>Selected features only</w:t>
-      </w:r>
+      <w:proofErr w:type="spellStart"/>
+      <w:r>
+        <w:rPr>
+          <w:rStyle w:val="Svagfremhvning"/>
+          <w:b/>
+          <w:bCs/>
+          <w:i w:val="0"/>
+          <w:iCs w:val="0"/>
+          <w:color w:val="auto"/>
+          <w:lang w:val="da-DK"/>
+        </w:rPr>
+        <w:t>Selected</w:t>
+      </w:r>
+      <w:proofErr w:type="spellEnd"/>
+      <w:r>
+        <w:rPr>
+          <w:rStyle w:val="Svagfremhvning"/>
+          <w:b/>
+          <w:bCs/>
+          <w:i w:val="0"/>
+          <w:iCs w:val="0"/>
+          <w:color w:val="auto"/>
+          <w:lang w:val="da-DK"/>
+        </w:rPr>
+        <w:t xml:space="preserve"> features </w:t>
+      </w:r>
+      <w:proofErr w:type="spellStart"/>
+      <w:r>
+        <w:rPr>
+          <w:rStyle w:val="Svagfremhvning"/>
+          <w:b/>
+          <w:bCs/>
+          <w:i w:val="0"/>
+          <w:iCs w:val="0"/>
+          <w:color w:val="auto"/>
+          <w:lang w:val="da-DK"/>
+        </w:rPr>
+        <w:t>only</w:t>
+      </w:r>
+      <w:proofErr w:type="spellEnd"/>
       <w:r>
         <w:rPr>
           <w:rStyle w:val="Svagfremhvning"/>
@@ -2902,7 +4998,21 @@
         <w:rPr>
           <w:lang w:val="da-DK"/>
         </w:rPr>
-        <w:t xml:space="preserve"> fra datalagene.</w:t>
+        <w:t xml:space="preserve"> fra </w:t>
+      </w:r>
+      <w:proofErr w:type="spellStart"/>
+      <w:r>
+        <w:rPr>
+          <w:lang w:val="da-DK"/>
+        </w:rPr>
+        <w:t>datalagene</w:t>
+      </w:r>
+      <w:proofErr w:type="spellEnd"/>
+      <w:r>
+        <w:rPr>
+          <w:lang w:val="da-DK"/>
+        </w:rPr>
+        <w:t>.</w:t>
       </w:r>
       <w:r>
         <w:rPr>
@@ -2950,8 +5060,22 @@
           <w:color w:val="auto"/>
           <w:lang w:val="da-DK"/>
         </w:rPr>
-        <w:t>atabase connection</w:t>
-      </w:r>
+        <w:t xml:space="preserve">atabase </w:t>
+      </w:r>
+      <w:proofErr w:type="spellStart"/>
+      <w:r>
+        <w:rPr>
+          <w:rStyle w:val="Svagfremhvning"/>
+          <w:b/>
+          <w:bCs/>
+          <w:i w:val="0"/>
+          <w:iCs w:val="0"/>
+          <w:color w:val="auto"/>
+          <w:lang w:val="da-DK"/>
+        </w:rPr>
+        <w:t>connection</w:t>
+      </w:r>
+      <w:proofErr w:type="spellEnd"/>
       <w:r>
         <w:rPr>
           <w:rStyle w:val="Svagfremhvning"/>
@@ -2970,7 +5094,29 @@
           <w:color w:val="auto"/>
           <w:lang w:val="da-DK"/>
         </w:rPr>
-        <w:t>Valg connection, som giver adgang til relevant Skadesøkonomi database.</w:t>
+        <w:t xml:space="preserve">Valg </w:t>
+      </w:r>
+      <w:proofErr w:type="spellStart"/>
+      <w:r>
+        <w:rPr>
+          <w:rStyle w:val="Svagfremhvning"/>
+          <w:i w:val="0"/>
+          <w:iCs w:val="0"/>
+          <w:color w:val="auto"/>
+          <w:lang w:val="da-DK"/>
+        </w:rPr>
+        <w:t>connection</w:t>
+      </w:r>
+      <w:proofErr w:type="spellEnd"/>
+      <w:r>
+        <w:rPr>
+          <w:rStyle w:val="Svagfremhvning"/>
+          <w:i w:val="0"/>
+          <w:iCs w:val="0"/>
+          <w:color w:val="auto"/>
+          <w:lang w:val="da-DK"/>
+        </w:rPr>
+        <w:t>, som giver adgang til relevant Skadesøkonomi database.</w:t>
       </w:r>
       <w:r>
         <w:rPr>
@@ -3004,8 +5150,87 @@
           <w:color w:val="auto"/>
           <w:lang w:val="da-DK"/>
         </w:rPr>
-        <w:t xml:space="preserve">Open layer(s) after running algoritm </w:t>
-      </w:r>
+        <w:t xml:space="preserve">Open </w:t>
+      </w:r>
+      <w:proofErr w:type="spellStart"/>
+      <w:r>
+        <w:rPr>
+          <w:rStyle w:val="Svagfremhvning"/>
+          <w:b/>
+          <w:bCs/>
+          <w:i w:val="0"/>
+          <w:iCs w:val="0"/>
+          <w:color w:val="auto"/>
+          <w:lang w:val="da-DK"/>
+        </w:rPr>
+        <w:t>layer</w:t>
+      </w:r>
+      <w:proofErr w:type="spellEnd"/>
+      <w:r>
+        <w:rPr>
+          <w:rStyle w:val="Svagfremhvning"/>
+          <w:b/>
+          <w:bCs/>
+          <w:i w:val="0"/>
+          <w:iCs w:val="0"/>
+          <w:color w:val="auto"/>
+          <w:lang w:val="da-DK"/>
+        </w:rPr>
+        <w:t xml:space="preserve">(s) </w:t>
+      </w:r>
+      <w:proofErr w:type="spellStart"/>
+      <w:r>
+        <w:rPr>
+          <w:rStyle w:val="Svagfremhvning"/>
+          <w:b/>
+          <w:bCs/>
+          <w:i w:val="0"/>
+          <w:iCs w:val="0"/>
+          <w:color w:val="auto"/>
+          <w:lang w:val="da-DK"/>
+        </w:rPr>
+        <w:t>after</w:t>
+      </w:r>
+      <w:proofErr w:type="spellEnd"/>
+      <w:r>
+        <w:rPr>
+          <w:rStyle w:val="Svagfremhvning"/>
+          <w:b/>
+          <w:bCs/>
+          <w:i w:val="0"/>
+          <w:iCs w:val="0"/>
+          <w:color w:val="auto"/>
+          <w:lang w:val="da-DK"/>
+        </w:rPr>
+        <w:t xml:space="preserve"> running </w:t>
+      </w:r>
+      <w:proofErr w:type="spellStart"/>
+      <w:r>
+        <w:rPr>
+          <w:rStyle w:val="Svagfremhvning"/>
+          <w:b/>
+          <w:bCs/>
+          <w:i w:val="0"/>
+          <w:iCs w:val="0"/>
+          <w:color w:val="auto"/>
+          <w:lang w:val="da-DK"/>
+        </w:rPr>
+        <w:t>algoritm</w:t>
+      </w:r>
+      <w:proofErr w:type="spellEnd"/>
+      <w:r>
+        <w:rPr>
+          <w:rStyle w:val="Svagfremhvning"/>
+          <w:b/>
+          <w:bCs/>
+          <w:i w:val="0"/>
+          <w:iCs w:val="0"/>
+          <w:color w:val="auto"/>
+          <w:lang w:val="da-DK"/>
+        </w:rPr>
+        <w:t xml:space="preserve"> </w:t>
+      </w:r>
+      <w:proofErr w:type="gramStart"/>
       <w:r>
         <w:rPr>
           <w:rStyle w:val="Svagfremhvning"/>
@@ -3026,7 +5251,62 @@
           <w:color w:val="auto"/>
           <w:lang w:val="da-DK"/>
         </w:rPr>
-        <w:t>Ved akrydsning vises de inporterede lag i kortvinduet.</w:t>
+        <w:t>Ved</w:t>
+      </w:r>
+      <w:proofErr w:type="gramEnd"/>
+      <w:r>
+        <w:rPr>
+          <w:rStyle w:val="Svagfremhvning"/>
+          <w:i w:val="0"/>
+          <w:iCs w:val="0"/>
+          <w:color w:val="auto"/>
+          <w:lang w:val="da-DK"/>
+        </w:rPr>
+        <w:t xml:space="preserve"> </w:t>
+      </w:r>
+      <w:proofErr w:type="spellStart"/>
+      <w:r>
+        <w:rPr>
+          <w:rStyle w:val="Svagfremhvning"/>
+          <w:i w:val="0"/>
+          <w:iCs w:val="0"/>
+          <w:color w:val="auto"/>
+          <w:lang w:val="da-DK"/>
+        </w:rPr>
+        <w:t>akrydsning</w:t>
+      </w:r>
+      <w:proofErr w:type="spellEnd"/>
+      <w:r>
+        <w:rPr>
+          <w:rStyle w:val="Svagfremhvning"/>
+          <w:i w:val="0"/>
+          <w:iCs w:val="0"/>
+          <w:color w:val="auto"/>
+          <w:lang w:val="da-DK"/>
+        </w:rPr>
+        <w:t xml:space="preserve"> vises de </w:t>
+      </w:r>
+      <w:proofErr w:type="spellStart"/>
+      <w:r>
+        <w:rPr>
+          <w:rStyle w:val="Svagfremhvning"/>
+          <w:i w:val="0"/>
+          <w:iCs w:val="0"/>
+          <w:color w:val="auto"/>
+          <w:lang w:val="da-DK"/>
+        </w:rPr>
+        <w:t>inporterede</w:t>
+      </w:r>
+      <w:proofErr w:type="spellEnd"/>
+      <w:r>
+        <w:rPr>
+          <w:rStyle w:val="Svagfremhvning"/>
+          <w:i w:val="0"/>
+          <w:iCs w:val="0"/>
+          <w:color w:val="auto"/>
+          <w:lang w:val="da-DK"/>
+        </w:rPr>
+        <w:t xml:space="preserve"> lag i kortvinduet.</w:t>
       </w:r>
       <w:r>
         <w:rPr>
@@ -3060,17 +5340,67 @@
           <w:color w:val="auto"/>
           <w:lang w:val="da-DK"/>
         </w:rPr>
-        <w:t xml:space="preserve">Repository URL (Reference only) –  </w:t>
-      </w:r>
-      <w:r>
-        <w:rPr>
-          <w:rStyle w:val="Svagfremhvning"/>
-          <w:i w:val="0"/>
-          <w:iCs w:val="0"/>
-          <w:color w:val="auto"/>
-          <w:lang w:val="da-DK"/>
-        </w:rPr>
-        <w:t>Kun til reference, bruges ikke</w:t>
+        <w:t xml:space="preserve">Repository URL (Reference </w:t>
+      </w:r>
+      <w:proofErr w:type="spellStart"/>
+      <w:r>
+        <w:rPr>
+          <w:rStyle w:val="Svagfremhvning"/>
+          <w:b/>
+          <w:bCs/>
+          <w:i w:val="0"/>
+          <w:iCs w:val="0"/>
+          <w:color w:val="auto"/>
+          <w:lang w:val="da-DK"/>
+        </w:rPr>
+        <w:t>only</w:t>
+      </w:r>
+      <w:proofErr w:type="spellEnd"/>
+      <w:r>
+        <w:rPr>
+          <w:rStyle w:val="Svagfremhvning"/>
+          <w:b/>
+          <w:bCs/>
+          <w:i w:val="0"/>
+          <w:iCs w:val="0"/>
+          <w:color w:val="auto"/>
+          <w:lang w:val="da-DK"/>
+        </w:rPr>
+        <w:t xml:space="preserve">) </w:t>
+      </w:r>
+      <w:proofErr w:type="gramStart"/>
+      <w:r>
+        <w:rPr>
+          <w:rStyle w:val="Svagfremhvning"/>
+          <w:b/>
+          <w:bCs/>
+          <w:i w:val="0"/>
+          <w:iCs w:val="0"/>
+          <w:color w:val="auto"/>
+          <w:lang w:val="da-DK"/>
+        </w:rPr>
+        <w:t xml:space="preserve">–  </w:t>
+      </w:r>
+      <w:r>
+        <w:rPr>
+          <w:rStyle w:val="Svagfremhvning"/>
+          <w:i w:val="0"/>
+          <w:iCs w:val="0"/>
+          <w:color w:val="auto"/>
+          <w:lang w:val="da-DK"/>
+        </w:rPr>
+        <w:t>Kun</w:t>
+      </w:r>
+      <w:proofErr w:type="gramEnd"/>
+      <w:r>
+        <w:rPr>
+          <w:rStyle w:val="Svagfremhvning"/>
+          <w:i w:val="0"/>
+          <w:iCs w:val="0"/>
+          <w:color w:val="auto"/>
+          <w:lang w:val="da-DK"/>
+        </w:rPr>
+        <w:t xml:space="preserve"> til reference, bruges ikke</w:t>
       </w:r>
       <w:r>
         <w:rPr>
@@ -3104,21 +5434,25 @@
           <w:lang w:val="da-DK"/>
         </w:rPr>
       </w:pPr>
-      <w:r>
-        <w:rPr>
-          <w:rStyle w:val="Svagfremhvning"/>
-          <w:b/>
-          <w:bCs/>
-          <w:i w:val="0"/>
-          <w:iCs w:val="0"/>
-          <w:color w:val="auto"/>
-          <w:lang w:val="da-DK"/>
-        </w:rPr>
-        <w:t>Schema name for parameter list</w:t>
-      </w:r>
-      <w:r>
-        <w:rPr>
-          <w:rStyle w:val="Svagfremhvning"/>
+      <w:proofErr w:type="spellStart"/>
+      <w:r>
+        <w:rPr>
+          <w:rStyle w:val="Svagfremhvning"/>
+          <w:b/>
+          <w:bCs/>
+          <w:i w:val="0"/>
+          <w:iCs w:val="0"/>
+          <w:color w:val="auto"/>
+          <w:lang w:val="da-DK"/>
+        </w:rPr>
+        <w:t>Schema</w:t>
+      </w:r>
+      <w:proofErr w:type="spellEnd"/>
+      <w:r>
+        <w:rPr>
+          <w:rStyle w:val="Svagfremhvning"/>
+          <w:b/>
+          <w:bCs/>
           <w:i w:val="0"/>
           <w:iCs w:val="0"/>
           <w:color w:val="auto"/>
@@ -3126,6 +5460,42 @@
         </w:rPr>
         <w:t xml:space="preserve"> </w:t>
       </w:r>
+      <w:proofErr w:type="spellStart"/>
+      <w:r>
+        <w:rPr>
+          <w:rStyle w:val="Svagfremhvning"/>
+          <w:b/>
+          <w:bCs/>
+          <w:i w:val="0"/>
+          <w:iCs w:val="0"/>
+          <w:color w:val="auto"/>
+          <w:lang w:val="da-DK"/>
+        </w:rPr>
+        <w:t>name</w:t>
+      </w:r>
+      <w:proofErr w:type="spellEnd"/>
+      <w:r>
+        <w:rPr>
+          <w:rStyle w:val="Svagfremhvning"/>
+          <w:b/>
+          <w:bCs/>
+          <w:i w:val="0"/>
+          <w:iCs w:val="0"/>
+          <w:color w:val="auto"/>
+          <w:lang w:val="da-DK"/>
+        </w:rPr>
+        <w:t xml:space="preserve"> for parameter list</w:t>
+      </w:r>
+      <w:r>
+        <w:rPr>
+          <w:rStyle w:val="Svagfremhvning"/>
+          <w:i w:val="0"/>
+          <w:iCs w:val="0"/>
+          <w:color w:val="auto"/>
+          <w:lang w:val="da-DK"/>
+        </w:rPr>
+        <w:t xml:space="preserve"> </w:t>
+      </w:r>
       <w:r>
         <w:rPr>
           <w:rStyle w:val="Svagfremhvning"/>
@@ -3154,7 +5524,51 @@
           <w:color w:val="auto"/>
           <w:lang w:val="da-DK"/>
         </w:rPr>
-        <w:t>s til at vælge schemaet som indeholder parameter tabellen. Sættes automatisk og skal yder</w:t>
+        <w:t xml:space="preserve">s til at vælge </w:t>
+      </w:r>
+      <w:proofErr w:type="spellStart"/>
+      <w:r>
+        <w:rPr>
+          <w:rStyle w:val="Svagfremhvning"/>
+          <w:i w:val="0"/>
+          <w:iCs w:val="0"/>
+          <w:color w:val="auto"/>
+          <w:lang w:val="da-DK"/>
+        </w:rPr>
+        <w:t>schemaet</w:t>
+      </w:r>
+      <w:proofErr w:type="spellEnd"/>
+      <w:r>
+        <w:rPr>
+          <w:rStyle w:val="Svagfremhvning"/>
+          <w:i w:val="0"/>
+          <w:iCs w:val="0"/>
+          <w:color w:val="auto"/>
+          <w:lang w:val="da-DK"/>
+        </w:rPr>
+        <w:t xml:space="preserve"> som indeholder </w:t>
+      </w:r>
+      <w:proofErr w:type="gramStart"/>
+      <w:r>
+        <w:rPr>
+          <w:rStyle w:val="Svagfremhvning"/>
+          <w:i w:val="0"/>
+          <w:iCs w:val="0"/>
+          <w:color w:val="auto"/>
+          <w:lang w:val="da-DK"/>
+        </w:rPr>
+        <w:t>parameter tabellen</w:t>
+      </w:r>
+      <w:proofErr w:type="gramEnd"/>
+      <w:r>
+        <w:rPr>
+          <w:rStyle w:val="Svagfremhvning"/>
+          <w:i w:val="0"/>
+          <w:iCs w:val="0"/>
+          <w:color w:val="auto"/>
+          <w:lang w:val="da-DK"/>
+        </w:rPr>
+        <w:t>. Sættes automatisk og skal yder</w:t>
       </w:r>
       <w:r>
         <w:rPr>
@@ -3208,17 +5622,57 @@
           <w:lang w:val="da-DK"/>
         </w:rPr>
       </w:pPr>
-      <w:r>
-        <w:rPr>
-          <w:rStyle w:val="Svagfremhvning"/>
-          <w:b/>
-          <w:bCs/>
-          <w:i w:val="0"/>
-          <w:iCs w:val="0"/>
-          <w:color w:val="auto"/>
-          <w:lang w:val="da-DK"/>
-        </w:rPr>
-        <w:t>Table name for parameter list</w:t>
+      <w:proofErr w:type="spellStart"/>
+      <w:r>
+        <w:rPr>
+          <w:rStyle w:val="Svagfremhvning"/>
+          <w:b/>
+          <w:bCs/>
+          <w:i w:val="0"/>
+          <w:iCs w:val="0"/>
+          <w:color w:val="auto"/>
+          <w:lang w:val="da-DK"/>
+        </w:rPr>
+        <w:t>Table</w:t>
+      </w:r>
+      <w:proofErr w:type="spellEnd"/>
+      <w:r>
+        <w:rPr>
+          <w:rStyle w:val="Svagfremhvning"/>
+          <w:b/>
+          <w:bCs/>
+          <w:i w:val="0"/>
+          <w:iCs w:val="0"/>
+          <w:color w:val="auto"/>
+          <w:lang w:val="da-DK"/>
+        </w:rPr>
+        <w:t xml:space="preserve"> </w:t>
+      </w:r>
+      <w:proofErr w:type="spellStart"/>
+      <w:r>
+        <w:rPr>
+          <w:rStyle w:val="Svagfremhvning"/>
+          <w:b/>
+          <w:bCs/>
+          <w:i w:val="0"/>
+          <w:iCs w:val="0"/>
+          <w:color w:val="auto"/>
+          <w:lang w:val="da-DK"/>
+        </w:rPr>
+        <w:t>name</w:t>
+      </w:r>
+      <w:proofErr w:type="spellEnd"/>
+      <w:r>
+        <w:rPr>
+          <w:rStyle w:val="Svagfremhvning"/>
+          <w:b/>
+          <w:bCs/>
+          <w:i w:val="0"/>
+          <w:iCs w:val="0"/>
+          <w:color w:val="auto"/>
+          <w:lang w:val="da-DK"/>
+        </w:rPr>
+        <w:t xml:space="preserve"> for parameter list</w:t>
       </w:r>
       <w:r>
         <w:rPr>
@@ -3255,7 +5709,59 @@
           <w:lang w:val="da-DK"/>
         </w:rPr>
         <w:lastRenderedPageBreak/>
-        <w:t>”Flood Damage user administration” – opsætning af brugeradgang til systemet.</w:t>
+        <w:t>”</w:t>
+      </w:r>
+      <w:proofErr w:type="spellStart"/>
+      <w:r>
+        <w:rPr>
+          <w:rStyle w:val="Svagfremhvning"/>
+          <w:b/>
+          <w:bCs/>
+          <w:i w:val="0"/>
+          <w:iCs w:val="0"/>
+          <w:color w:val="auto"/>
+          <w:lang w:val="da-DK"/>
+        </w:rPr>
+        <w:t>Flood</w:t>
+      </w:r>
+      <w:proofErr w:type="spellEnd"/>
+      <w:r>
+        <w:rPr>
+          <w:rStyle w:val="Svagfremhvning"/>
+          <w:b/>
+          <w:bCs/>
+          <w:i w:val="0"/>
+          <w:iCs w:val="0"/>
+          <w:color w:val="auto"/>
+          <w:lang w:val="da-DK"/>
+        </w:rPr>
+        <w:t xml:space="preserve"> </w:t>
+      </w:r>
+      <w:proofErr w:type="spellStart"/>
+      <w:r>
+        <w:rPr>
+          <w:rStyle w:val="Svagfremhvning"/>
+          <w:b/>
+          <w:bCs/>
+          <w:i w:val="0"/>
+          <w:iCs w:val="0"/>
+          <w:color w:val="auto"/>
+          <w:lang w:val="da-DK"/>
+        </w:rPr>
+        <w:t>Damage</w:t>
+      </w:r>
+      <w:proofErr w:type="spellEnd"/>
+      <w:r>
+        <w:rPr>
+          <w:rStyle w:val="Svagfremhvning"/>
+          <w:b/>
+          <w:bCs/>
+          <w:i w:val="0"/>
+          <w:iCs w:val="0"/>
+          <w:color w:val="auto"/>
+          <w:lang w:val="da-DK"/>
+        </w:rPr>
+        <w:t xml:space="preserve"> user administration” – opsætning af brugeradgang til systemet.</w:t>
       </w:r>
     </w:p>
     <w:p>
@@ -3295,7 +5801,14 @@
         <w:rPr>
           <w:lang w:val="da-DK"/>
         </w:rPr>
-        <w:t>benytte en administrativ Pos</w:t>
+        <w:t xml:space="preserve">benytte en administrativ </w:t>
+      </w:r>
+      <w:proofErr w:type="spellStart"/>
+      <w:r>
+        <w:rPr>
+          <w:lang w:val="da-DK"/>
+        </w:rPr>
+        <w:t>Pos</w:t>
       </w:r>
       <w:r>
         <w:rPr>
@@ -3319,13 +5832,34 @@
         <w:rPr>
           <w:lang w:val="da-DK"/>
         </w:rPr>
-        <w:t>SQL superbruger som adgang til hele databasen og derved omgå det opsatte sikkerhedssystem.</w:t>
-      </w:r>
-      <w:r>
-        <w:rPr>
-          <w:lang w:val="da-DK"/>
-        </w:rPr>
-        <w:t xml:space="preserve"> Dette er tilstrækkeligt, hvis PostgreSQL er installeret lokalt på samme pc, som bruges til QGIS med Skadesøkonomi plugins installeret.</w:t>
+        <w:t>SQL</w:t>
+      </w:r>
+      <w:proofErr w:type="spellEnd"/>
+      <w:r>
+        <w:rPr>
+          <w:lang w:val="da-DK"/>
+        </w:rPr>
+        <w:t xml:space="preserve"> superbruger som adgang til hele databasen og derved omgå det opsatte sikkerhedssystem.</w:t>
+      </w:r>
+      <w:r>
+        <w:rPr>
+          <w:lang w:val="da-DK"/>
+        </w:rPr>
+        <w:t xml:space="preserve"> Dette er tilstrækkeligt, hvis </w:t>
+      </w:r>
+      <w:proofErr w:type="spellStart"/>
+      <w:r>
+        <w:rPr>
+          <w:lang w:val="da-DK"/>
+        </w:rPr>
+        <w:t>PostgreSQL</w:t>
+      </w:r>
+      <w:proofErr w:type="spellEnd"/>
+      <w:r>
+        <w:rPr>
+          <w:lang w:val="da-DK"/>
+        </w:rPr>
+        <w:t xml:space="preserve"> er installeret lokalt på samme pc, som bruges til QGIS med Skadesøkonomi plugins installeret.</w:t>
       </w:r>
     </w:p>
     <w:p>
@@ -3354,7 +5888,49 @@
         <w:rPr>
           <w:lang w:val="da-DK"/>
         </w:rPr>
-        <w:t xml:space="preserve">en af tre roller: ”admin”, ”modeler” eller ”reader” </w:t>
+        <w:t>en af tre roller: ”</w:t>
+      </w:r>
+      <w:proofErr w:type="spellStart"/>
+      <w:r>
+        <w:rPr>
+          <w:lang w:val="da-DK"/>
+        </w:rPr>
+        <w:t>admin</w:t>
+      </w:r>
+      <w:proofErr w:type="spellEnd"/>
+      <w:r>
+        <w:rPr>
+          <w:lang w:val="da-DK"/>
+        </w:rPr>
+        <w:t>”, ”</w:t>
+      </w:r>
+      <w:proofErr w:type="spellStart"/>
+      <w:r>
+        <w:rPr>
+          <w:lang w:val="da-DK"/>
+        </w:rPr>
+        <w:t>modeler</w:t>
+      </w:r>
+      <w:proofErr w:type="spellEnd"/>
+      <w:r>
+        <w:rPr>
+          <w:lang w:val="da-DK"/>
+        </w:rPr>
+        <w:t>” eller ”</w:t>
+      </w:r>
+      <w:proofErr w:type="spellStart"/>
+      <w:r>
+        <w:rPr>
+          <w:lang w:val="da-DK"/>
+        </w:rPr>
+        <w:t>reader</w:t>
+      </w:r>
+      <w:proofErr w:type="spellEnd"/>
+      <w:r>
+        <w:rPr>
+          <w:lang w:val="da-DK"/>
+        </w:rPr>
+        <w:t xml:space="preserve">” </w:t>
       </w:r>
       <w:r>
         <w:rPr>
@@ -3394,17 +5970,83 @@
           <w:color w:val="auto"/>
           <w:lang w:val="da-DK"/>
         </w:rPr>
-        <w:t xml:space="preserve">”Flood Damage user administration” </w:t>
-      </w:r>
-      <w:r>
-        <w:rPr>
-          <w:rStyle w:val="Svagfremhvning"/>
-          <w:i w:val="0"/>
-          <w:iCs w:val="0"/>
-          <w:color w:val="auto"/>
-          <w:lang w:val="da-DK"/>
-        </w:rPr>
-        <w:t>fra Processing toolbox eller Locator vises følgende skærmbillede:</w:t>
+        <w:t>”</w:t>
+      </w:r>
+      <w:proofErr w:type="spellStart"/>
+      <w:r>
+        <w:rPr>
+          <w:rStyle w:val="Svagfremhvning"/>
+          <w:i w:val="0"/>
+          <w:iCs w:val="0"/>
+          <w:color w:val="auto"/>
+          <w:lang w:val="da-DK"/>
+        </w:rPr>
+        <w:t>Flood</w:t>
+      </w:r>
+      <w:proofErr w:type="spellEnd"/>
+      <w:r>
+        <w:rPr>
+          <w:rStyle w:val="Svagfremhvning"/>
+          <w:i w:val="0"/>
+          <w:iCs w:val="0"/>
+          <w:color w:val="auto"/>
+          <w:lang w:val="da-DK"/>
+        </w:rPr>
+        <w:t xml:space="preserve"> </w:t>
+      </w:r>
+      <w:proofErr w:type="spellStart"/>
+      <w:r>
+        <w:rPr>
+          <w:rStyle w:val="Svagfremhvning"/>
+          <w:i w:val="0"/>
+          <w:iCs w:val="0"/>
+          <w:color w:val="auto"/>
+          <w:lang w:val="da-DK"/>
+        </w:rPr>
+        <w:t>Damage</w:t>
+      </w:r>
+      <w:proofErr w:type="spellEnd"/>
+      <w:r>
+        <w:rPr>
+          <w:rStyle w:val="Svagfremhvning"/>
+          <w:i w:val="0"/>
+          <w:iCs w:val="0"/>
+          <w:color w:val="auto"/>
+          <w:lang w:val="da-DK"/>
+        </w:rPr>
+        <w:t xml:space="preserve"> user administration” </w:t>
+      </w:r>
+      <w:r>
+        <w:rPr>
+          <w:rStyle w:val="Svagfremhvning"/>
+          <w:i w:val="0"/>
+          <w:iCs w:val="0"/>
+          <w:color w:val="auto"/>
+          <w:lang w:val="da-DK"/>
+        </w:rPr>
+        <w:t xml:space="preserve">fra Processing </w:t>
+      </w:r>
+      <w:proofErr w:type="spellStart"/>
+      <w:r>
+        <w:rPr>
+          <w:rStyle w:val="Svagfremhvning"/>
+          <w:i w:val="0"/>
+          <w:iCs w:val="0"/>
+          <w:color w:val="auto"/>
+          <w:lang w:val="da-DK"/>
+        </w:rPr>
+        <w:t>toolbox</w:t>
+      </w:r>
+      <w:proofErr w:type="spellEnd"/>
+      <w:r>
+        <w:rPr>
+          <w:rStyle w:val="Svagfremhvning"/>
+          <w:i w:val="0"/>
+          <w:iCs w:val="0"/>
+          <w:color w:val="auto"/>
+          <w:lang w:val="da-DK"/>
+        </w:rPr>
+        <w:t xml:space="preserve"> eller Locator vises følgende skærmbillede:</w:t>
       </w:r>
     </w:p>
     <w:p>
@@ -3502,8 +6144,22 @@
           <w:color w:val="auto"/>
           <w:lang w:val="da-DK"/>
         </w:rPr>
-        <w:t>atabase connection</w:t>
-      </w:r>
+        <w:t xml:space="preserve">atabase </w:t>
+      </w:r>
+      <w:proofErr w:type="spellStart"/>
+      <w:r>
+        <w:rPr>
+          <w:rStyle w:val="Svagfremhvning"/>
+          <w:b/>
+          <w:bCs/>
+          <w:i w:val="0"/>
+          <w:iCs w:val="0"/>
+          <w:color w:val="auto"/>
+          <w:lang w:val="da-DK"/>
+        </w:rPr>
+        <w:t>connection</w:t>
+      </w:r>
+      <w:proofErr w:type="spellEnd"/>
       <w:r>
         <w:rPr>
           <w:rStyle w:val="Svagfremhvning"/>
@@ -3562,7 +6218,29 @@
           <w:color w:val="auto"/>
           <w:lang w:val="da-DK"/>
         </w:rPr>
-        <w:t xml:space="preserve"> Forbindelsen skal anvende en administrativ postgres-bruger </w:t>
+        <w:t xml:space="preserve"> Forbindelsen skal anvende en administrativ </w:t>
+      </w:r>
+      <w:proofErr w:type="spellStart"/>
+      <w:r>
+        <w:rPr>
+          <w:rStyle w:val="Svagfremhvning"/>
+          <w:i w:val="0"/>
+          <w:iCs w:val="0"/>
+          <w:color w:val="auto"/>
+          <w:lang w:val="da-DK"/>
+        </w:rPr>
+        <w:t>postgres</w:t>
+      </w:r>
+      <w:proofErr w:type="spellEnd"/>
+      <w:r>
+        <w:rPr>
+          <w:rStyle w:val="Svagfremhvning"/>
+          <w:i w:val="0"/>
+          <w:iCs w:val="0"/>
+          <w:color w:val="auto"/>
+          <w:lang w:val="da-DK"/>
+        </w:rPr>
+        <w:t xml:space="preserve">-bruger </w:t>
       </w:r>
       <w:r>
         <w:rPr>
@@ -3586,17 +6264,161 @@
           <w:lang w:val="da-DK"/>
         </w:rPr>
       </w:pPr>
-      <w:r>
-        <w:rPr>
-          <w:rStyle w:val="Svagfremhvning"/>
-          <w:b/>
-          <w:bCs/>
-          <w:i w:val="0"/>
-          <w:iCs w:val="0"/>
-          <w:color w:val="auto"/>
-          <w:lang w:val="da-DK"/>
-        </w:rPr>
-        <w:t xml:space="preserve">Create new user (otherwise it’s assumed that user exists) </w:t>
+      <w:proofErr w:type="spellStart"/>
+      <w:r>
+        <w:rPr>
+          <w:rStyle w:val="Svagfremhvning"/>
+          <w:b/>
+          <w:bCs/>
+          <w:i w:val="0"/>
+          <w:iCs w:val="0"/>
+          <w:color w:val="auto"/>
+          <w:lang w:val="da-DK"/>
+        </w:rPr>
+        <w:t>Create</w:t>
+      </w:r>
+      <w:proofErr w:type="spellEnd"/>
+      <w:r>
+        <w:rPr>
+          <w:rStyle w:val="Svagfremhvning"/>
+          <w:b/>
+          <w:bCs/>
+          <w:i w:val="0"/>
+          <w:iCs w:val="0"/>
+          <w:color w:val="auto"/>
+          <w:lang w:val="da-DK"/>
+        </w:rPr>
+        <w:t xml:space="preserve"> new user (</w:t>
+      </w:r>
+      <w:proofErr w:type="spellStart"/>
+      <w:r>
+        <w:rPr>
+          <w:rStyle w:val="Svagfremhvning"/>
+          <w:b/>
+          <w:bCs/>
+          <w:i w:val="0"/>
+          <w:iCs w:val="0"/>
+          <w:color w:val="auto"/>
+          <w:lang w:val="da-DK"/>
+        </w:rPr>
+        <w:t>otherwise</w:t>
+      </w:r>
+      <w:proofErr w:type="spellEnd"/>
+      <w:r>
+        <w:rPr>
+          <w:rStyle w:val="Svagfremhvning"/>
+          <w:b/>
+          <w:bCs/>
+          <w:i w:val="0"/>
+          <w:iCs w:val="0"/>
+          <w:color w:val="auto"/>
+          <w:lang w:val="da-DK"/>
+        </w:rPr>
+        <w:t xml:space="preserve"> </w:t>
+      </w:r>
+      <w:proofErr w:type="spellStart"/>
+      <w:r>
+        <w:rPr>
+          <w:rStyle w:val="Svagfremhvning"/>
+          <w:b/>
+          <w:bCs/>
+          <w:i w:val="0"/>
+          <w:iCs w:val="0"/>
+          <w:color w:val="auto"/>
+          <w:lang w:val="da-DK"/>
+        </w:rPr>
+        <w:t>it’s</w:t>
+      </w:r>
+      <w:proofErr w:type="spellEnd"/>
+      <w:r>
+        <w:rPr>
+          <w:rStyle w:val="Svagfremhvning"/>
+          <w:b/>
+          <w:bCs/>
+          <w:i w:val="0"/>
+          <w:iCs w:val="0"/>
+          <w:color w:val="auto"/>
+          <w:lang w:val="da-DK"/>
+        </w:rPr>
+        <w:t xml:space="preserve"> </w:t>
+      </w:r>
+      <w:proofErr w:type="spellStart"/>
+      <w:r>
+        <w:rPr>
+          <w:rStyle w:val="Svagfremhvning"/>
+          <w:b/>
+          <w:bCs/>
+          <w:i w:val="0"/>
+          <w:iCs w:val="0"/>
+          <w:color w:val="auto"/>
+          <w:lang w:val="da-DK"/>
+        </w:rPr>
+        <w:t>assumed</w:t>
+      </w:r>
+      <w:proofErr w:type="spellEnd"/>
+      <w:r>
+        <w:rPr>
+          <w:rStyle w:val="Svagfremhvning"/>
+          <w:b/>
+          <w:bCs/>
+          <w:i w:val="0"/>
+          <w:iCs w:val="0"/>
+          <w:color w:val="auto"/>
+          <w:lang w:val="da-DK"/>
+        </w:rPr>
+        <w:t xml:space="preserve"> </w:t>
+      </w:r>
+      <w:proofErr w:type="spellStart"/>
+      <w:r>
+        <w:rPr>
+          <w:rStyle w:val="Svagfremhvning"/>
+          <w:b/>
+          <w:bCs/>
+          <w:i w:val="0"/>
+          <w:iCs w:val="0"/>
+          <w:color w:val="auto"/>
+          <w:lang w:val="da-DK"/>
+        </w:rPr>
+        <w:t>that</w:t>
+      </w:r>
+      <w:proofErr w:type="spellEnd"/>
+      <w:r>
+        <w:rPr>
+          <w:rStyle w:val="Svagfremhvning"/>
+          <w:b/>
+          <w:bCs/>
+          <w:i w:val="0"/>
+          <w:iCs w:val="0"/>
+          <w:color w:val="auto"/>
+          <w:lang w:val="da-DK"/>
+        </w:rPr>
+        <w:t xml:space="preserve"> user </w:t>
+      </w:r>
+      <w:proofErr w:type="spellStart"/>
+      <w:r>
+        <w:rPr>
+          <w:rStyle w:val="Svagfremhvning"/>
+          <w:b/>
+          <w:bCs/>
+          <w:i w:val="0"/>
+          <w:iCs w:val="0"/>
+          <w:color w:val="auto"/>
+          <w:lang w:val="da-DK"/>
+        </w:rPr>
+        <w:t>exists</w:t>
+      </w:r>
+      <w:proofErr w:type="spellEnd"/>
+      <w:r>
+        <w:rPr>
+          <w:rStyle w:val="Svagfremhvning"/>
+          <w:b/>
+          <w:bCs/>
+          <w:i w:val="0"/>
+          <w:iCs w:val="0"/>
+          <w:color w:val="auto"/>
+          <w:lang w:val="da-DK"/>
+        </w:rPr>
+        <w:t xml:space="preserve">) </w:t>
       </w:r>
       <w:r>
         <w:rPr>
@@ -3660,6 +6482,7 @@
           <w:lang w:val="da-DK"/>
         </w:rPr>
       </w:pPr>
+      <w:proofErr w:type="spellStart"/>
       <w:r>
         <w:rPr>
           <w:rStyle w:val="Svagfremhvning"/>
@@ -3671,7 +6494,20 @@
           <w:lang w:val="da-DK"/>
         </w:rPr>
         <w:lastRenderedPageBreak/>
-        <w:t xml:space="preserve">Name for (perhaps new) user </w:t>
+        <w:t>Name</w:t>
+      </w:r>
+      <w:proofErr w:type="spellEnd"/>
+      <w:r>
+        <w:rPr>
+          <w:rStyle w:val="Svagfremhvning"/>
+          <w:b/>
+          <w:bCs/>
+          <w:i w:val="0"/>
+          <w:iCs w:val="0"/>
+          <w:color w:val="auto"/>
+          <w:lang w:val="da-DK"/>
+        </w:rPr>
+        <w:t xml:space="preserve"> for (perhaps new) user </w:t>
       </w:r>
       <w:r>
         <w:rPr>
@@ -3715,7 +6551,33 @@
           <w:color w:val="auto"/>
           <w:lang w:val="da-DK"/>
         </w:rPr>
-        <w:t xml:space="preserve">Password for new user [optional] </w:t>
+        <w:t>Password for new user [</w:t>
+      </w:r>
+      <w:proofErr w:type="spellStart"/>
+      <w:r>
+        <w:rPr>
+          <w:rStyle w:val="Svagfremhvning"/>
+          <w:b/>
+          <w:bCs/>
+          <w:i w:val="0"/>
+          <w:iCs w:val="0"/>
+          <w:color w:val="auto"/>
+          <w:lang w:val="da-DK"/>
+        </w:rPr>
+        <w:t>optional</w:t>
+      </w:r>
+      <w:proofErr w:type="spellEnd"/>
+      <w:r>
+        <w:rPr>
+          <w:rStyle w:val="Svagfremhvning"/>
+          <w:b/>
+          <w:bCs/>
+          <w:i w:val="0"/>
+          <w:iCs w:val="0"/>
+          <w:color w:val="auto"/>
+          <w:lang w:val="da-DK"/>
+        </w:rPr>
+        <w:t xml:space="preserve">] </w:t>
       </w:r>
       <w:r>
         <w:rPr>
@@ -3779,23 +6641,119 @@
           <w:lang w:val="da-DK"/>
         </w:rPr>
       </w:pPr>
-      <w:r>
-        <w:rPr>
-          <w:rStyle w:val="Svagfremhvning"/>
-          <w:b/>
-          <w:bCs/>
-          <w:i w:val="0"/>
-          <w:iCs w:val="0"/>
-          <w:color w:val="auto"/>
-          <w:lang w:val="da-DK"/>
-        </w:rPr>
-        <w:t xml:space="preserve">Choose role </w:t>
-      </w:r>
-      <w:r>
-        <w:rPr>
-          <w:lang w:val="da-DK"/>
-        </w:rPr>
-        <w:t>– Vælg rolle for bruger. De er tre roller ”Admin role”, ”Modeller role” og ”Reader role”. Der vælges den rolle som passer til brugerens behov og funktion i forhold til Skadesøkonomi. De enkelte roller er beskrevet tidligere i denne vejledning.</w:t>
+      <w:proofErr w:type="spellStart"/>
+      <w:r>
+        <w:rPr>
+          <w:rStyle w:val="Svagfremhvning"/>
+          <w:b/>
+          <w:bCs/>
+          <w:i w:val="0"/>
+          <w:iCs w:val="0"/>
+          <w:color w:val="auto"/>
+          <w:lang w:val="da-DK"/>
+        </w:rPr>
+        <w:t>Choose</w:t>
+      </w:r>
+      <w:proofErr w:type="spellEnd"/>
+      <w:r>
+        <w:rPr>
+          <w:rStyle w:val="Svagfremhvning"/>
+          <w:b/>
+          <w:bCs/>
+          <w:i w:val="0"/>
+          <w:iCs w:val="0"/>
+          <w:color w:val="auto"/>
+          <w:lang w:val="da-DK"/>
+        </w:rPr>
+        <w:t xml:space="preserve"> </w:t>
+      </w:r>
+      <w:proofErr w:type="spellStart"/>
+      <w:r>
+        <w:rPr>
+          <w:rStyle w:val="Svagfremhvning"/>
+          <w:b/>
+          <w:bCs/>
+          <w:i w:val="0"/>
+          <w:iCs w:val="0"/>
+          <w:color w:val="auto"/>
+          <w:lang w:val="da-DK"/>
+        </w:rPr>
+        <w:t>role</w:t>
+      </w:r>
+      <w:proofErr w:type="spellEnd"/>
+      <w:r>
+        <w:rPr>
+          <w:rStyle w:val="Svagfremhvning"/>
+          <w:b/>
+          <w:bCs/>
+          <w:i w:val="0"/>
+          <w:iCs w:val="0"/>
+          <w:color w:val="auto"/>
+          <w:lang w:val="da-DK"/>
+        </w:rPr>
+        <w:t xml:space="preserve"> </w:t>
+      </w:r>
+      <w:r>
+        <w:rPr>
+          <w:lang w:val="da-DK"/>
+        </w:rPr>
+        <w:t>– Vælg rolle for bruger. De er tre roller ”</w:t>
+      </w:r>
+      <w:proofErr w:type="spellStart"/>
+      <w:r>
+        <w:rPr>
+          <w:lang w:val="da-DK"/>
+        </w:rPr>
+        <w:t>Admin</w:t>
+      </w:r>
+      <w:proofErr w:type="spellEnd"/>
+      <w:r>
+        <w:rPr>
+          <w:lang w:val="da-DK"/>
+        </w:rPr>
+        <w:t xml:space="preserve"> </w:t>
+      </w:r>
+      <w:proofErr w:type="spellStart"/>
+      <w:r>
+        <w:rPr>
+          <w:lang w:val="da-DK"/>
+        </w:rPr>
+        <w:t>role</w:t>
+      </w:r>
+      <w:proofErr w:type="spellEnd"/>
+      <w:r>
+        <w:rPr>
+          <w:lang w:val="da-DK"/>
+        </w:rPr>
+        <w:t xml:space="preserve">”, ”Modeller </w:t>
+      </w:r>
+      <w:proofErr w:type="spellStart"/>
+      <w:r>
+        <w:rPr>
+          <w:lang w:val="da-DK"/>
+        </w:rPr>
+        <w:t>role</w:t>
+      </w:r>
+      <w:proofErr w:type="spellEnd"/>
+      <w:r>
+        <w:rPr>
+          <w:lang w:val="da-DK"/>
+        </w:rPr>
+        <w:t xml:space="preserve">” og ”Reader </w:t>
+      </w:r>
+      <w:proofErr w:type="spellStart"/>
+      <w:r>
+        <w:rPr>
+          <w:lang w:val="da-DK"/>
+        </w:rPr>
+        <w:t>role</w:t>
+      </w:r>
+      <w:proofErr w:type="spellEnd"/>
+      <w:r>
+        <w:rPr>
+          <w:lang w:val="da-DK"/>
+        </w:rPr>
+        <w:t>”. Der vælges den rolle som passer til brugerens behov og funktion i forhold til Skadesøkonomi. De enkelte roller er beskrevet tidligere i denne vejledning.</w:t>
       </w:r>
       <w:r>
         <w:rPr>
@@ -3813,20 +6771,138 @@
           <w:lang w:val="da-DK"/>
         </w:rPr>
       </w:pPr>
-      <w:r>
-        <w:rPr>
-          <w:b/>
-          <w:bCs/>
-          <w:lang w:val="da-DK"/>
-        </w:rPr>
-        <w:t>Name for new connection using new user (empty -&gt; Connection will nor be created) –</w:t>
-      </w:r>
-      <w:r>
-        <w:rPr>
+      <w:proofErr w:type="spellStart"/>
+      <w:r>
+        <w:rPr>
+          <w:b/>
+          <w:bCs/>
+          <w:lang w:val="da-DK"/>
+        </w:rPr>
+        <w:t>Name</w:t>
+      </w:r>
+      <w:proofErr w:type="spellEnd"/>
+      <w:r>
+        <w:rPr>
+          <w:b/>
+          <w:bCs/>
+          <w:lang w:val="da-DK"/>
+        </w:rPr>
+        <w:t xml:space="preserve"> for new </w:t>
+      </w:r>
+      <w:proofErr w:type="spellStart"/>
+      <w:r>
+        <w:rPr>
+          <w:b/>
+          <w:bCs/>
+          <w:lang w:val="da-DK"/>
+        </w:rPr>
+        <w:t>connection</w:t>
+      </w:r>
+      <w:proofErr w:type="spellEnd"/>
+      <w:r>
+        <w:rPr>
+          <w:b/>
+          <w:bCs/>
           <w:lang w:val="da-DK"/>
         </w:rPr>
         <w:t xml:space="preserve"> </w:t>
       </w:r>
+      <w:proofErr w:type="spellStart"/>
+      <w:r>
+        <w:rPr>
+          <w:b/>
+          <w:bCs/>
+          <w:lang w:val="da-DK"/>
+        </w:rPr>
+        <w:t>using</w:t>
+      </w:r>
+      <w:proofErr w:type="spellEnd"/>
+      <w:r>
+        <w:rPr>
+          <w:b/>
+          <w:bCs/>
+          <w:lang w:val="da-DK"/>
+        </w:rPr>
+        <w:t xml:space="preserve"> new user (</w:t>
+      </w:r>
+      <w:proofErr w:type="spellStart"/>
+      <w:r>
+        <w:rPr>
+          <w:b/>
+          <w:bCs/>
+          <w:lang w:val="da-DK"/>
+        </w:rPr>
+        <w:t>empty</w:t>
+      </w:r>
+      <w:proofErr w:type="spellEnd"/>
+      <w:r>
+        <w:rPr>
+          <w:b/>
+          <w:bCs/>
+          <w:lang w:val="da-DK"/>
+        </w:rPr>
+        <w:t xml:space="preserve"> -&gt; Connection </w:t>
+      </w:r>
+      <w:proofErr w:type="spellStart"/>
+      <w:r>
+        <w:rPr>
+          <w:b/>
+          <w:bCs/>
+          <w:lang w:val="da-DK"/>
+        </w:rPr>
+        <w:t>will</w:t>
+      </w:r>
+      <w:proofErr w:type="spellEnd"/>
+      <w:r>
+        <w:rPr>
+          <w:b/>
+          <w:bCs/>
+          <w:lang w:val="da-DK"/>
+        </w:rPr>
+        <w:t xml:space="preserve"> nor </w:t>
+      </w:r>
+      <w:proofErr w:type="spellStart"/>
+      <w:r>
+        <w:rPr>
+          <w:b/>
+          <w:bCs/>
+          <w:lang w:val="da-DK"/>
+        </w:rPr>
+        <w:t>be</w:t>
+      </w:r>
+      <w:proofErr w:type="spellEnd"/>
+      <w:r>
+        <w:rPr>
+          <w:b/>
+          <w:bCs/>
+          <w:lang w:val="da-DK"/>
+        </w:rPr>
+        <w:t xml:space="preserve"> </w:t>
+      </w:r>
+      <w:proofErr w:type="spellStart"/>
+      <w:r>
+        <w:rPr>
+          <w:b/>
+          <w:bCs/>
+          <w:lang w:val="da-DK"/>
+        </w:rPr>
+        <w:t>created</w:t>
+      </w:r>
+      <w:proofErr w:type="spellEnd"/>
+      <w:r>
+        <w:rPr>
+          <w:b/>
+          <w:bCs/>
+          <w:lang w:val="da-DK"/>
+        </w:rPr>
+        <w:t>) –</w:t>
+      </w:r>
+      <w:r>
+        <w:rPr>
+          <w:lang w:val="da-DK"/>
+        </w:rPr>
+        <w:t xml:space="preserve"> </w:t>
+      </w:r>
       <w:r>
         <w:rPr>
           <w:lang w:val="da-DK"/>
@@ -3915,13 +6991,34 @@
         <w:rPr>
           <w:lang w:val="da-DK"/>
         </w:rPr>
-        <w:t xml:space="preserve">- via tokens – standard </w:t>
-      </w:r>
-      <w:r>
-        <w:rPr>
-          <w:lang w:val="da-DK"/>
-        </w:rPr>
-        <w:t xml:space="preserve">opsat til </w:t>
+        <w:t xml:space="preserve">- via </w:t>
+      </w:r>
+      <w:proofErr w:type="spellStart"/>
+      <w:r>
+        <w:rPr>
+          <w:lang w:val="da-DK"/>
+        </w:rPr>
+        <w:t>tokens</w:t>
+      </w:r>
+      <w:proofErr w:type="spellEnd"/>
+      <w:r>
+        <w:rPr>
+          <w:lang w:val="da-DK"/>
+        </w:rPr>
+        <w:t xml:space="preserve"> – standard </w:t>
+      </w:r>
+      <w:r>
+        <w:rPr>
+          <w:lang w:val="da-DK"/>
+        </w:rPr>
+        <w:t xml:space="preserve">opsat </w:t>
+      </w:r>
+      <w:proofErr w:type="gramStart"/>
+      <w:r>
+        <w:rPr>
+          <w:lang w:val="da-DK"/>
+        </w:rPr>
+        <w:t xml:space="preserve">til </w:t>
       </w:r>
       <w:r>
         <w:rPr>
@@ -3933,7 +7030,14 @@
         <w:rPr>
           <w:lang w:val="da-DK"/>
         </w:rPr>
-        <w:t xml:space="preserve">at generere et navn </w:t>
+        <w:t>at</w:t>
+      </w:r>
+      <w:proofErr w:type="gramEnd"/>
+      <w:r>
+        <w:rPr>
+          <w:lang w:val="da-DK"/>
+        </w:rPr>
+        <w:t xml:space="preserve"> generere et navn </w:t>
       </w:r>
       <w:r>
         <w:rPr>

</xml_diff>